<commit_message>
18 ноя 2022 г. 16:26:14
</commit_message>
<xml_diff>
--- a/Англ/Англ.docx
+++ b/Англ/Англ.docx
@@ -3246,44 +3246,22 @@
       </w:pPr>
       <w:r>
         <w:rPr>
-          <w:rFonts w:ascii="Times New Roman" w:hAnsi="Times New Roman" w:cs="Times New Roman"/>
-          <w:sz w:val="24"/>
-          <w:szCs w:val="20"/>
-          <w:lang w:val="en-US"/>
+          <w:noProof/>
+          <w:sz w:val="36"/>
+          <w:szCs w:val="28"/>
         </w:rPr>
         <w:lastRenderedPageBreak/>
-        <w:t>The Arrangement of the Chemical Plant</w:t>
-      </w:r>
-    </w:p>
-    <w:p>
-      <w:pPr>
-        <w:tabs>
-          <w:tab w:val="left" w:pos="1039"/>
-        </w:tabs>
-        <w:spacing w:after="0" w:line="240" w:lineRule="auto"/>
-        <w:jc w:val="left"/>
-        <w:rPr>
-          <w:rFonts w:ascii="Times New Roman" w:hAnsi="Times New Roman" w:cs="Times New Roman"/>
-          <w:sz w:val="24"/>
-          <w:szCs w:val="20"/>
-          <w:lang w:val="en-US"/>
-        </w:rPr>
-      </w:pPr>
-      <w:r>
-        <w:rPr>
-          <w:noProof/>
-        </w:rPr>
         <w:drawing>
-          <wp:anchor distT="0" distB="0" distL="114300" distR="114300" simplePos="0" relativeHeight="251658240" behindDoc="0" locked="0" layoutInCell="1" allowOverlap="1" wp14:anchorId="44D48928" wp14:editId="64555FCD">
+          <wp:anchor distT="0" distB="0" distL="114300" distR="114300" simplePos="0" relativeHeight="251658240" behindDoc="0" locked="0" layoutInCell="1" allowOverlap="1" wp14:anchorId="44D48928" wp14:editId="7E2F4EA8">
             <wp:simplePos x="0" y="0"/>
             <wp:positionH relativeFrom="column">
-              <wp:posOffset>-2540</wp:posOffset>
+              <wp:posOffset>4521200</wp:posOffset>
             </wp:positionH>
             <wp:positionV relativeFrom="page">
-              <wp:posOffset>381635</wp:posOffset>
+              <wp:posOffset>123825</wp:posOffset>
             </wp:positionV>
-            <wp:extent cx="2108200" cy="2981325"/>
-            <wp:effectExtent l="0" t="0" r="6350" b="9525"/>
+            <wp:extent cx="2238375" cy="3166110"/>
+            <wp:effectExtent l="0" t="0" r="9525" b="0"/>
             <wp:wrapSquare wrapText="bothSides"/>
             <wp:docPr id="4" name="Рисунок 4"/>
             <wp:cNvGraphicFramePr>
@@ -3314,7 +3292,7 @@
                   <pic:spPr bwMode="auto">
                     <a:xfrm>
                       <a:off x="0" y="0"/>
-                      <a:ext cx="2108200" cy="2981325"/>
+                      <a:ext cx="2238375" cy="3166110"/>
                     </a:xfrm>
                     <a:prstGeom prst="rect">
                       <a:avLst/>
@@ -3343,7 +3321,16 @@
           <w:szCs w:val="20"/>
           <w:lang w:val="en-US"/>
         </w:rPr>
-        <w:tab/>
+        <w:t>The Arrangement of the Chemical Plant</w:t>
+      </w:r>
+      <w:r>
+        <w:rPr>
+          <w:rFonts w:ascii="Times New Roman" w:hAnsi="Times New Roman" w:cs="Times New Roman"/>
+          <w:sz w:val="24"/>
+          <w:szCs w:val="20"/>
+          <w:lang w:val="en-US"/>
+        </w:rPr>
+        <w:t xml:space="preserve"> 123</w:t>
       </w:r>
     </w:p>
     <w:p>
@@ -3352,14 +3339,24 @@
           <w:tab w:val="left" w:pos="1039"/>
         </w:tabs>
         <w:spacing w:after="0" w:line="240" w:lineRule="auto"/>
-        <w:jc w:val="left"/>
-        <w:rPr>
-          <w:rFonts w:ascii="Times New Roman" w:hAnsi="Times New Roman" w:cs="Times New Roman"/>
-          <w:sz w:val="24"/>
-          <w:szCs w:val="20"/>
-          <w:lang w:val="en-US"/>
-        </w:rPr>
-      </w:pPr>
+        <w:ind w:firstLine="284"/>
+        <w:jc w:val="left"/>
+        <w:rPr>
+          <w:rFonts w:ascii="Times New Roman" w:hAnsi="Times New Roman" w:cs="Times New Roman"/>
+          <w:sz w:val="18"/>
+          <w:szCs w:val="14"/>
+          <w:lang w:val="en-US"/>
+        </w:rPr>
+      </w:pPr>
+      <w:r>
+        <w:rPr>
+          <w:rFonts w:ascii="Times New Roman" w:hAnsi="Times New Roman" w:cs="Times New Roman"/>
+          <w:sz w:val="18"/>
+          <w:szCs w:val="14"/>
+          <w:lang w:val="en-US"/>
+        </w:rPr>
+        <w:t xml:space="preserve">A mathematical model is constructed based of the know-how process </w:t>
+      </w:r>
     </w:p>
     <w:p>
       <w:pPr>
@@ -3367,14 +3364,42 @@
           <w:tab w:val="left" w:pos="1039"/>
         </w:tabs>
         <w:spacing w:after="0" w:line="240" w:lineRule="auto"/>
-        <w:jc w:val="left"/>
-        <w:rPr>
-          <w:rFonts w:ascii="Times New Roman" w:hAnsi="Times New Roman" w:cs="Times New Roman"/>
-          <w:sz w:val="24"/>
-          <w:szCs w:val="20"/>
-          <w:lang w:val="en-US"/>
-        </w:rPr>
-      </w:pPr>
+        <w:ind w:firstLine="284"/>
+        <w:jc w:val="left"/>
+        <w:rPr>
+          <w:rFonts w:ascii="Times New Roman" w:hAnsi="Times New Roman" w:cs="Times New Roman"/>
+          <w:sz w:val="18"/>
+          <w:szCs w:val="14"/>
+          <w:lang w:val="en-US"/>
+        </w:rPr>
+      </w:pPr>
+      <w:r>
+        <w:rPr>
+          <w:rFonts w:ascii="Times New Roman" w:hAnsi="Times New Roman" w:cs="Times New Roman"/>
+          <w:sz w:val="18"/>
+          <w:szCs w:val="14"/>
+          <w:lang w:val="en-US"/>
+        </w:rPr>
+        <w:t xml:space="preserve">Then it is </w:t>
+      </w:r>
+      <w:r>
+        <w:rPr>
+          <w:rFonts w:ascii="Times New Roman" w:hAnsi="Times New Roman" w:cs="Times New Roman"/>
+          <w:sz w:val="18"/>
+          <w:szCs w:val="14"/>
+          <w:lang w:val="en-US"/>
+        </w:rPr>
+        <w:t>saved</w:t>
+      </w:r>
+      <w:r>
+        <w:rPr>
+          <w:rFonts w:ascii="Times New Roman" w:hAnsi="Times New Roman" w:cs="Times New Roman"/>
+          <w:sz w:val="18"/>
+          <w:szCs w:val="14"/>
+          <w:lang w:val="en-US"/>
+        </w:rPr>
+        <w:t xml:space="preserve"> in the computer as a basic</w:t>
+      </w:r>
     </w:p>
     <w:p>
       <w:pPr>
@@ -3382,14 +3407,24 @@
           <w:tab w:val="left" w:pos="1039"/>
         </w:tabs>
         <w:spacing w:after="0" w:line="240" w:lineRule="auto"/>
-        <w:jc w:val="left"/>
-        <w:rPr>
-          <w:rFonts w:ascii="Times New Roman" w:hAnsi="Times New Roman" w:cs="Times New Roman"/>
-          <w:sz w:val="24"/>
-          <w:szCs w:val="20"/>
-          <w:lang w:val="en-US"/>
-        </w:rPr>
-      </w:pPr>
+        <w:ind w:firstLine="284"/>
+        <w:jc w:val="left"/>
+        <w:rPr>
+          <w:rFonts w:ascii="Times New Roman" w:hAnsi="Times New Roman" w:cs="Times New Roman"/>
+          <w:sz w:val="18"/>
+          <w:szCs w:val="14"/>
+          <w:lang w:val="en-US"/>
+        </w:rPr>
+      </w:pPr>
+      <w:r>
+        <w:rPr>
+          <w:rFonts w:ascii="Times New Roman" w:hAnsi="Times New Roman" w:cs="Times New Roman"/>
+          <w:sz w:val="18"/>
+          <w:szCs w:val="14"/>
+          <w:lang w:val="en-US"/>
+        </w:rPr>
+        <w:t>The purpose of the mathematical model is to organize and optimize quality control.</w:t>
+      </w:r>
     </w:p>
     <w:p>
       <w:pPr>
@@ -3397,14 +3432,24 @@
           <w:tab w:val="left" w:pos="1039"/>
         </w:tabs>
         <w:spacing w:after="0" w:line="240" w:lineRule="auto"/>
-        <w:jc w:val="left"/>
-        <w:rPr>
-          <w:rFonts w:ascii="Times New Roman" w:hAnsi="Times New Roman" w:cs="Times New Roman"/>
-          <w:sz w:val="24"/>
-          <w:szCs w:val="20"/>
-          <w:lang w:val="en-US"/>
-        </w:rPr>
-      </w:pPr>
+        <w:ind w:firstLine="284"/>
+        <w:jc w:val="left"/>
+        <w:rPr>
+          <w:rFonts w:ascii="Times New Roman" w:hAnsi="Times New Roman" w:cs="Times New Roman"/>
+          <w:sz w:val="18"/>
+          <w:szCs w:val="14"/>
+          <w:lang w:val="en-US"/>
+        </w:rPr>
+      </w:pPr>
+      <w:r>
+        <w:rPr>
+          <w:rFonts w:ascii="Times New Roman" w:hAnsi="Times New Roman" w:cs="Times New Roman"/>
+          <w:sz w:val="18"/>
+          <w:szCs w:val="14"/>
+          <w:lang w:val="en-US"/>
+        </w:rPr>
+        <w:t>The computer accepts information from the sensors about the quality of the product</w:t>
+      </w:r>
     </w:p>
     <w:p>
       <w:pPr>
@@ -3412,14 +3457,33 @@
           <w:tab w:val="left" w:pos="1039"/>
         </w:tabs>
         <w:spacing w:after="0" w:line="240" w:lineRule="auto"/>
-        <w:jc w:val="left"/>
-        <w:rPr>
-          <w:rFonts w:ascii="Times New Roman" w:hAnsi="Times New Roman" w:cs="Times New Roman"/>
-          <w:sz w:val="24"/>
-          <w:szCs w:val="20"/>
-          <w:lang w:val="en-US"/>
-        </w:rPr>
-      </w:pPr>
+        <w:ind w:firstLine="284"/>
+        <w:jc w:val="left"/>
+        <w:rPr>
+          <w:rFonts w:ascii="Times New Roman" w:hAnsi="Times New Roman" w:cs="Times New Roman"/>
+          <w:sz w:val="18"/>
+          <w:szCs w:val="14"/>
+          <w:lang w:val="en-US"/>
+        </w:rPr>
+      </w:pPr>
+      <w:r>
+        <w:rPr>
+          <w:rFonts w:ascii="Times New Roman" w:hAnsi="Times New Roman" w:cs="Times New Roman"/>
+          <w:sz w:val="18"/>
+          <w:szCs w:val="14"/>
+          <w:lang w:val="en-US"/>
+        </w:rPr>
+        <w:t xml:space="preserve">Then it </w:t>
+      </w:r>
+      <w:r>
+        <w:rPr>
+          <w:rFonts w:ascii="Times New Roman" w:hAnsi="Times New Roman" w:cs="Times New Roman"/>
+          <w:sz w:val="18"/>
+          <w:szCs w:val="14"/>
+          <w:lang w:val="en-US"/>
+        </w:rPr>
+        <w:t>corrects the data</w:t>
+      </w:r>
     </w:p>
     <w:p>
       <w:pPr>
@@ -3427,14 +3491,35 @@
           <w:tab w:val="left" w:pos="1039"/>
         </w:tabs>
         <w:spacing w:after="0" w:line="240" w:lineRule="auto"/>
-        <w:jc w:val="left"/>
-        <w:rPr>
-          <w:rFonts w:ascii="Times New Roman" w:hAnsi="Times New Roman" w:cs="Times New Roman"/>
-          <w:sz w:val="24"/>
-          <w:szCs w:val="20"/>
-          <w:lang w:val="en-US"/>
-        </w:rPr>
-      </w:pPr>
+        <w:ind w:firstLine="284"/>
+        <w:jc w:val="left"/>
+        <w:rPr>
+          <w:rFonts w:ascii="Times New Roman" w:hAnsi="Times New Roman" w:cs="Times New Roman"/>
+          <w:sz w:val="18"/>
+          <w:szCs w:val="14"/>
+          <w:highlight w:val="yellow"/>
+          <w:lang w:val="en-US"/>
+        </w:rPr>
+      </w:pPr>
+      <w:r>
+        <w:rPr>
+          <w:rFonts w:ascii="Times New Roman" w:hAnsi="Times New Roman" w:cs="Times New Roman"/>
+          <w:sz w:val="18"/>
+          <w:szCs w:val="14"/>
+          <w:lang w:val="en-US"/>
+        </w:rPr>
+        <w:t>After that, the computer gives instructions to the actuators</w:t>
+      </w:r>
+      <w:r>
+        <w:rPr>
+          <w:rFonts w:ascii="Times New Roman" w:hAnsi="Times New Roman" w:cs="Times New Roman"/>
+          <w:sz w:val="18"/>
+          <w:szCs w:val="14"/>
+          <w:highlight w:val="yellow"/>
+          <w:lang w:val="en-US"/>
+        </w:rPr>
+        <w:t xml:space="preserve"> </w:t>
+      </w:r>
     </w:p>
     <w:p>
       <w:pPr>
@@ -3442,14 +3527,25 @@
           <w:tab w:val="left" w:pos="1039"/>
         </w:tabs>
         <w:spacing w:after="0" w:line="240" w:lineRule="auto"/>
-        <w:jc w:val="left"/>
-        <w:rPr>
-          <w:rFonts w:ascii="Times New Roman" w:hAnsi="Times New Roman" w:cs="Times New Roman"/>
-          <w:sz w:val="24"/>
-          <w:szCs w:val="20"/>
-          <w:lang w:val="en-US"/>
-        </w:rPr>
-      </w:pPr>
+        <w:ind w:firstLine="284"/>
+        <w:jc w:val="left"/>
+        <w:rPr>
+          <w:rFonts w:ascii="Times New Roman" w:hAnsi="Times New Roman" w:cs="Times New Roman"/>
+          <w:sz w:val="18"/>
+          <w:szCs w:val="14"/>
+          <w:highlight w:val="yellow"/>
+          <w:lang w:val="en-US"/>
+        </w:rPr>
+      </w:pPr>
+      <w:r>
+        <w:rPr>
+          <w:rFonts w:ascii="Times New Roman" w:hAnsi="Times New Roman" w:cs="Times New Roman"/>
+          <w:sz w:val="18"/>
+          <w:szCs w:val="14"/>
+          <w:lang w:val="en-US"/>
+        </w:rPr>
+        <w:t>This changes the production conditions</w:t>
+      </w:r>
     </w:p>
     <w:p>
       <w:pPr>
@@ -3457,14 +3553,24 @@
           <w:tab w:val="left" w:pos="1039"/>
         </w:tabs>
         <w:spacing w:after="0" w:line="240" w:lineRule="auto"/>
-        <w:jc w:val="left"/>
-        <w:rPr>
-          <w:rFonts w:ascii="Times New Roman" w:hAnsi="Times New Roman" w:cs="Times New Roman"/>
-          <w:sz w:val="24"/>
-          <w:szCs w:val="20"/>
-          <w:lang w:val="en-US"/>
-        </w:rPr>
-      </w:pPr>
+        <w:ind w:firstLine="284"/>
+        <w:jc w:val="left"/>
+        <w:rPr>
+          <w:rFonts w:ascii="Times New Roman" w:hAnsi="Times New Roman" w:cs="Times New Roman"/>
+          <w:sz w:val="18"/>
+          <w:szCs w:val="14"/>
+          <w:lang w:val="en-US"/>
+        </w:rPr>
+      </w:pPr>
+      <w:r>
+        <w:rPr>
+          <w:rFonts w:ascii="Times New Roman" w:hAnsi="Times New Roman" w:cs="Times New Roman"/>
+          <w:sz w:val="18"/>
+          <w:szCs w:val="14"/>
+          <w:lang w:val="en-US"/>
+        </w:rPr>
+        <w:t>And we get an improved product</w:t>
+      </w:r>
     </w:p>
     <w:p>
       <w:pPr>
@@ -3472,14 +3578,33 @@
           <w:tab w:val="left" w:pos="1039"/>
         </w:tabs>
         <w:spacing w:after="0" w:line="240" w:lineRule="auto"/>
-        <w:jc w:val="left"/>
-        <w:rPr>
-          <w:rFonts w:ascii="Times New Roman" w:hAnsi="Times New Roman" w:cs="Times New Roman"/>
-          <w:sz w:val="24"/>
-          <w:szCs w:val="20"/>
-          <w:lang w:val="en-US"/>
-        </w:rPr>
-      </w:pPr>
+        <w:ind w:firstLine="284"/>
+        <w:jc w:val="left"/>
+        <w:rPr>
+          <w:rFonts w:ascii="Times New Roman" w:hAnsi="Times New Roman" w:cs="Times New Roman"/>
+          <w:sz w:val="18"/>
+          <w:szCs w:val="14"/>
+          <w:lang w:val="en-US"/>
+        </w:rPr>
+      </w:pPr>
+      <w:r>
+        <w:rPr>
+          <w:rFonts w:ascii="Times New Roman" w:hAnsi="Times New Roman" w:cs="Times New Roman"/>
+          <w:sz w:val="18"/>
+          <w:szCs w:val="14"/>
+          <w:lang w:val="en-US"/>
+        </w:rPr>
+        <w:t>The system consists of parts</w:t>
+      </w:r>
+      <w:r>
+        <w:rPr>
+          <w:rFonts w:ascii="Times New Roman" w:hAnsi="Times New Roman" w:cs="Times New Roman"/>
+          <w:sz w:val="18"/>
+          <w:szCs w:val="14"/>
+          <w:lang w:val="en-US"/>
+        </w:rPr>
+        <w:t xml:space="preserve"> </w:t>
+      </w:r>
     </w:p>
     <w:p>
       <w:pPr>
@@ -3487,14 +3612,25 @@
           <w:tab w:val="left" w:pos="1039"/>
         </w:tabs>
         <w:spacing w:after="0" w:line="240" w:lineRule="auto"/>
-        <w:jc w:val="left"/>
-        <w:rPr>
-          <w:rFonts w:ascii="Times New Roman" w:hAnsi="Times New Roman" w:cs="Times New Roman"/>
-          <w:sz w:val="24"/>
-          <w:szCs w:val="20"/>
-          <w:lang w:val="en-US"/>
-        </w:rPr>
-      </w:pPr>
+        <w:ind w:firstLine="284"/>
+        <w:jc w:val="left"/>
+        <w:rPr>
+          <w:rFonts w:ascii="Times New Roman" w:hAnsi="Times New Roman" w:cs="Times New Roman"/>
+          <w:sz w:val="18"/>
+          <w:szCs w:val="14"/>
+          <w:highlight w:val="yellow"/>
+          <w:lang w:val="en-US"/>
+        </w:rPr>
+      </w:pPr>
+      <w:r>
+        <w:rPr>
+          <w:rFonts w:ascii="Times New Roman" w:hAnsi="Times New Roman" w:cs="Times New Roman"/>
+          <w:sz w:val="18"/>
+          <w:szCs w:val="14"/>
+          <w:lang w:val="en-US"/>
+        </w:rPr>
+        <w:t>The first part gives the signal forward</w:t>
+      </w:r>
     </w:p>
     <w:p>
       <w:pPr>
@@ -3502,14 +3638,25 @@
           <w:tab w:val="left" w:pos="1039"/>
         </w:tabs>
         <w:spacing w:after="0" w:line="240" w:lineRule="auto"/>
-        <w:jc w:val="left"/>
-        <w:rPr>
-          <w:rFonts w:ascii="Times New Roman" w:hAnsi="Times New Roman" w:cs="Times New Roman"/>
-          <w:sz w:val="24"/>
-          <w:szCs w:val="20"/>
-          <w:lang w:val="en-US"/>
-        </w:rPr>
-      </w:pPr>
+        <w:ind w:firstLine="284"/>
+        <w:jc w:val="left"/>
+        <w:rPr>
+          <w:rFonts w:ascii="Times New Roman" w:hAnsi="Times New Roman" w:cs="Times New Roman"/>
+          <w:sz w:val="18"/>
+          <w:szCs w:val="14"/>
+          <w:highlight w:val="yellow"/>
+          <w:lang w:val="en-US"/>
+        </w:rPr>
+      </w:pPr>
+      <w:r>
+        <w:rPr>
+          <w:rFonts w:ascii="Times New Roman" w:hAnsi="Times New Roman" w:cs="Times New Roman"/>
+          <w:sz w:val="18"/>
+          <w:szCs w:val="14"/>
+          <w:lang w:val="en-US"/>
+        </w:rPr>
+        <w:t>The second part accepts negative feedback</w:t>
+      </w:r>
     </w:p>
     <w:p>
       <w:pPr>
@@ -3517,14 +3664,24 @@
           <w:tab w:val="left" w:pos="1039"/>
         </w:tabs>
         <w:spacing w:after="0" w:line="240" w:lineRule="auto"/>
-        <w:jc w:val="left"/>
-        <w:rPr>
-          <w:rFonts w:ascii="Times New Roman" w:hAnsi="Times New Roman" w:cs="Times New Roman"/>
-          <w:sz w:val="24"/>
-          <w:szCs w:val="20"/>
-          <w:lang w:val="en-US"/>
-        </w:rPr>
-      </w:pPr>
+        <w:ind w:firstLine="284"/>
+        <w:jc w:val="left"/>
+        <w:rPr>
+          <w:rFonts w:ascii="Times New Roman" w:hAnsi="Times New Roman" w:cs="Times New Roman"/>
+          <w:sz w:val="18"/>
+          <w:szCs w:val="14"/>
+          <w:lang w:val="en-US"/>
+        </w:rPr>
+      </w:pPr>
+      <w:r>
+        <w:rPr>
+          <w:rFonts w:ascii="Times New Roman" w:hAnsi="Times New Roman" w:cs="Times New Roman"/>
+          <w:sz w:val="18"/>
+          <w:szCs w:val="14"/>
+          <w:lang w:val="en-US"/>
+        </w:rPr>
+        <w:t>In the first part, the computer refers automatically measured input variables with a mathematical model</w:t>
+      </w:r>
     </w:p>
     <w:p>
       <w:pPr>
@@ -3532,14 +3689,24 @@
           <w:tab w:val="left" w:pos="1039"/>
         </w:tabs>
         <w:spacing w:after="0" w:line="240" w:lineRule="auto"/>
-        <w:jc w:val="left"/>
-        <w:rPr>
-          <w:rFonts w:ascii="Times New Roman" w:hAnsi="Times New Roman" w:cs="Times New Roman"/>
-          <w:sz w:val="24"/>
-          <w:szCs w:val="20"/>
-          <w:lang w:val="en-US"/>
-        </w:rPr>
-      </w:pPr>
+        <w:ind w:firstLine="284"/>
+        <w:jc w:val="left"/>
+        <w:rPr>
+          <w:rFonts w:ascii="Times New Roman" w:hAnsi="Times New Roman" w:cs="Times New Roman"/>
+          <w:sz w:val="18"/>
+          <w:szCs w:val="14"/>
+          <w:lang w:val="en-US"/>
+        </w:rPr>
+      </w:pPr>
+      <w:r>
+        <w:rPr>
+          <w:rFonts w:ascii="Times New Roman" w:hAnsi="Times New Roman" w:cs="Times New Roman"/>
+          <w:sz w:val="18"/>
+          <w:szCs w:val="14"/>
+          <w:lang w:val="en-US"/>
+        </w:rPr>
+        <w:t>Then the computer makes correction if necessary</w:t>
+      </w:r>
     </w:p>
     <w:p>
       <w:pPr>
@@ -3547,14 +3714,24 @@
           <w:tab w:val="left" w:pos="1039"/>
         </w:tabs>
         <w:spacing w:after="0" w:line="240" w:lineRule="auto"/>
-        <w:jc w:val="left"/>
-        <w:rPr>
-          <w:rFonts w:ascii="Times New Roman" w:hAnsi="Times New Roman" w:cs="Times New Roman"/>
-          <w:sz w:val="24"/>
-          <w:szCs w:val="20"/>
-          <w:lang w:val="en-US"/>
-        </w:rPr>
-      </w:pPr>
+        <w:ind w:firstLine="284"/>
+        <w:jc w:val="left"/>
+        <w:rPr>
+          <w:rFonts w:ascii="Times New Roman" w:hAnsi="Times New Roman" w:cs="Times New Roman"/>
+          <w:sz w:val="18"/>
+          <w:szCs w:val="14"/>
+          <w:lang w:val="en-US"/>
+        </w:rPr>
+      </w:pPr>
+      <w:r>
+        <w:rPr>
+          <w:rFonts w:ascii="Times New Roman" w:hAnsi="Times New Roman" w:cs="Times New Roman"/>
+          <w:sz w:val="18"/>
+          <w:szCs w:val="14"/>
+          <w:lang w:val="en-US"/>
+        </w:rPr>
+        <w:t>In the second part, the computer accepts data about the quality of the products from the quality sensor</w:t>
+      </w:r>
     </w:p>
     <w:p>
       <w:pPr>
@@ -3562,14 +3739,24 @@
           <w:tab w:val="left" w:pos="1039"/>
         </w:tabs>
         <w:spacing w:after="0" w:line="240" w:lineRule="auto"/>
-        <w:jc w:val="left"/>
-        <w:rPr>
-          <w:rFonts w:ascii="Times New Roman" w:hAnsi="Times New Roman" w:cs="Times New Roman"/>
-          <w:sz w:val="24"/>
-          <w:szCs w:val="20"/>
-          <w:lang w:val="en-US"/>
-        </w:rPr>
-      </w:pPr>
+        <w:ind w:firstLine="284"/>
+        <w:jc w:val="left"/>
+        <w:rPr>
+          <w:rFonts w:ascii="Times New Roman" w:hAnsi="Times New Roman" w:cs="Times New Roman"/>
+          <w:sz w:val="18"/>
+          <w:szCs w:val="14"/>
+          <w:lang w:val="en-US"/>
+        </w:rPr>
+      </w:pPr>
+      <w:r>
+        <w:rPr>
+          <w:rFonts w:ascii="Times New Roman" w:hAnsi="Times New Roman" w:cs="Times New Roman"/>
+          <w:sz w:val="18"/>
+          <w:szCs w:val="14"/>
+          <w:lang w:val="en-US"/>
+        </w:rPr>
+        <w:t>Then the computer instructs the activator</w:t>
+      </w:r>
     </w:p>
     <w:p>
       <w:pPr>
@@ -3577,14 +3764,24 @@
           <w:tab w:val="left" w:pos="1039"/>
         </w:tabs>
         <w:spacing w:after="0" w:line="240" w:lineRule="auto"/>
-        <w:jc w:val="left"/>
-        <w:rPr>
-          <w:rFonts w:ascii="Times New Roman" w:hAnsi="Times New Roman" w:cs="Times New Roman"/>
-          <w:sz w:val="24"/>
-          <w:szCs w:val="20"/>
-          <w:lang w:val="en-US"/>
-        </w:rPr>
-      </w:pPr>
+        <w:ind w:firstLine="284"/>
+        <w:jc w:val="left"/>
+        <w:rPr>
+          <w:rFonts w:ascii="Times New Roman" w:hAnsi="Times New Roman" w:cs="Times New Roman"/>
+          <w:sz w:val="18"/>
+          <w:szCs w:val="14"/>
+          <w:lang w:val="en-US"/>
+        </w:rPr>
+      </w:pPr>
+      <w:r>
+        <w:rPr>
+          <w:rFonts w:ascii="Times New Roman" w:hAnsi="Times New Roman" w:cs="Times New Roman"/>
+          <w:sz w:val="18"/>
+          <w:szCs w:val="14"/>
+          <w:lang w:val="en-US"/>
+        </w:rPr>
+        <w:t>After that, the activator changes the process variables</w:t>
+      </w:r>
     </w:p>
     <w:p>
       <w:pPr>
@@ -3592,45 +3789,107 @@
           <w:tab w:val="left" w:pos="1039"/>
         </w:tabs>
         <w:spacing w:after="0" w:line="240" w:lineRule="auto"/>
-        <w:jc w:val="left"/>
-        <w:rPr>
-          <w:rFonts w:ascii="Times New Roman" w:hAnsi="Times New Roman" w:cs="Times New Roman"/>
-          <w:sz w:val="24"/>
-          <w:szCs w:val="20"/>
-          <w:lang w:val="en-US"/>
-        </w:rPr>
-      </w:pPr>
-    </w:p>
-    <w:p>
-      <w:pPr>
-        <w:spacing w:after="0" w:line="240" w:lineRule="auto"/>
-        <w:jc w:val="left"/>
-        <w:rPr>
-          <w:rFonts w:ascii="Times New Roman" w:hAnsi="Times New Roman" w:cs="Times New Roman"/>
-          <w:sz w:val="24"/>
-          <w:szCs w:val="20"/>
-        </w:rPr>
-      </w:pPr>
-      <w:r>
-        <w:rPr>
-          <w:rFonts w:ascii="Times New Roman" w:hAnsi="Times New Roman" w:cs="Times New Roman"/>
-          <w:sz w:val="24"/>
-          <w:szCs w:val="20"/>
-          <w:lang w:val="en-US"/>
-        </w:rPr>
-        <w:t>What is Ecology</w:t>
-      </w:r>
-      <w:r>
-        <w:rPr>
-          <w:rFonts w:ascii="Times New Roman" w:hAnsi="Times New Roman" w:cs="Times New Roman"/>
-          <w:sz w:val="24"/>
-          <w:szCs w:val="20"/>
-        </w:rPr>
-        <w:t>?</w:t>
-      </w:r>
-    </w:p>
-    <w:p>
-      <w:pPr>
+        <w:ind w:firstLine="284"/>
+        <w:jc w:val="left"/>
+        <w:rPr>
+          <w:rFonts w:ascii="Times New Roman" w:hAnsi="Times New Roman" w:cs="Times New Roman"/>
+          <w:sz w:val="18"/>
+          <w:szCs w:val="14"/>
+          <w:lang w:val="en-US"/>
+        </w:rPr>
+      </w:pPr>
+      <w:r>
+        <w:rPr>
+          <w:rFonts w:ascii="Times New Roman" w:hAnsi="Times New Roman" w:cs="Times New Roman"/>
+          <w:sz w:val="18"/>
+          <w:szCs w:val="14"/>
+          <w:lang w:val="en-US"/>
+        </w:rPr>
+        <w:t>And we get a product of the desired quality</w:t>
+      </w:r>
+    </w:p>
+    <w:p>
+      <w:pPr>
+        <w:tabs>
+          <w:tab w:val="left" w:pos="1039"/>
+        </w:tabs>
+        <w:spacing w:after="0" w:line="240" w:lineRule="auto"/>
+        <w:ind w:firstLine="284"/>
+        <w:jc w:val="left"/>
+        <w:rPr>
+          <w:rFonts w:ascii="Times New Roman" w:hAnsi="Times New Roman" w:cs="Times New Roman"/>
+          <w:sz w:val="18"/>
+          <w:szCs w:val="14"/>
+          <w:highlight w:val="yellow"/>
+          <w:lang w:val="en-US"/>
+        </w:rPr>
+      </w:pPr>
+      <w:r>
+        <w:rPr>
+          <w:rFonts w:ascii="Times New Roman" w:hAnsi="Times New Roman" w:cs="Times New Roman"/>
+          <w:sz w:val="18"/>
+          <w:szCs w:val="14"/>
+          <w:lang w:val="en-US"/>
+        </w:rPr>
+        <w:t>Such a control system and production processes are very complex.</w:t>
+      </w:r>
+    </w:p>
+    <w:p>
+      <w:pPr>
+        <w:tabs>
+          <w:tab w:val="left" w:pos="1039"/>
+        </w:tabs>
+        <w:spacing w:after="0" w:line="240" w:lineRule="auto"/>
+        <w:ind w:firstLine="284"/>
+        <w:jc w:val="left"/>
+        <w:rPr>
+          <w:rFonts w:ascii="Times New Roman" w:hAnsi="Times New Roman" w:cs="Times New Roman"/>
+          <w:sz w:val="18"/>
+          <w:szCs w:val="14"/>
+          <w:lang w:val="en-US"/>
+        </w:rPr>
+      </w:pPr>
+      <w:r>
+        <w:rPr>
+          <w:rFonts w:ascii="Times New Roman" w:hAnsi="Times New Roman" w:cs="Times New Roman"/>
+          <w:sz w:val="18"/>
+          <w:szCs w:val="14"/>
+          <w:lang w:val="en-US"/>
+        </w:rPr>
+        <w:t>Because of this, it is difficult to save all information</w:t>
+      </w:r>
+    </w:p>
+    <w:p>
+      <w:pPr>
+        <w:tabs>
+          <w:tab w:val="left" w:pos="1039"/>
+        </w:tabs>
+        <w:spacing w:after="0" w:line="240" w:lineRule="auto"/>
+        <w:ind w:firstLine="284"/>
+        <w:jc w:val="left"/>
+        <w:rPr>
+          <w:rFonts w:ascii="Times New Roman" w:hAnsi="Times New Roman" w:cs="Times New Roman"/>
+          <w:sz w:val="18"/>
+          <w:szCs w:val="14"/>
+          <w:highlight w:val="yellow"/>
+          <w:lang w:val="en-US"/>
+        </w:rPr>
+      </w:pPr>
+      <w:r>
+        <w:rPr>
+          <w:rFonts w:ascii="Times New Roman" w:hAnsi="Times New Roman" w:cs="Times New Roman"/>
+          <w:sz w:val="18"/>
+          <w:szCs w:val="14"/>
+          <w:lang w:val="en-US"/>
+        </w:rPr>
+        <w:t>The information is necessary for high-precision forecasting of product quality</w:t>
+      </w:r>
+    </w:p>
+    <w:p>
+      <w:pPr>
+        <w:tabs>
+          <w:tab w:val="left" w:pos="1039"/>
+        </w:tabs>
         <w:spacing w:after="0" w:line="240" w:lineRule="auto"/>
         <w:jc w:val="left"/>
         <w:rPr>
@@ -3642,18 +3901,20 @@
       <w:r>
         <w:rPr>
           <w:noProof/>
+          <w:sz w:val="24"/>
+          <w:szCs w:val="20"/>
         </w:rPr>
         <w:drawing>
-          <wp:anchor distT="0" distB="0" distL="114300" distR="114300" simplePos="0" relativeHeight="251659264" behindDoc="0" locked="0" layoutInCell="1" allowOverlap="1" wp14:anchorId="2D79BBC2" wp14:editId="36389210">
+          <wp:anchor distT="0" distB="0" distL="114300" distR="114300" simplePos="0" relativeHeight="251659264" behindDoc="0" locked="0" layoutInCell="1" allowOverlap="1" wp14:anchorId="2D79BBC2" wp14:editId="04649212">
             <wp:simplePos x="0" y="0"/>
             <wp:positionH relativeFrom="column">
-              <wp:posOffset>-2540</wp:posOffset>
+              <wp:posOffset>4622165</wp:posOffset>
             </wp:positionH>
             <wp:positionV relativeFrom="page">
-              <wp:posOffset>3760470</wp:posOffset>
+              <wp:posOffset>3288030</wp:posOffset>
             </wp:positionV>
-            <wp:extent cx="2193925" cy="3172460"/>
-            <wp:effectExtent l="0" t="0" r="0" b="8890"/>
+            <wp:extent cx="2278380" cy="3295015"/>
+            <wp:effectExtent l="0" t="0" r="7620" b="635"/>
             <wp:wrapSquare wrapText="bothSides"/>
             <wp:docPr id="2" name="Рисунок 2"/>
             <wp:cNvGraphicFramePr>
@@ -3684,7 +3945,7 @@
                   <pic:spPr bwMode="auto">
                     <a:xfrm>
                       <a:off x="0" y="0"/>
-                      <a:ext cx="2193925" cy="3172460"/>
+                      <a:ext cx="2278380" cy="3295015"/>
                     </a:xfrm>
                     <a:prstGeom prst="rect">
                       <a:avLst/>
@@ -3715,236 +3976,798 @@
           <w:rFonts w:ascii="Times New Roman" w:hAnsi="Times New Roman" w:cs="Times New Roman"/>
           <w:sz w:val="24"/>
           <w:szCs w:val="20"/>
-        </w:rPr>
-      </w:pPr>
-    </w:p>
-    <w:p>
-      <w:pPr>
-        <w:spacing w:after="0" w:line="240" w:lineRule="auto"/>
-        <w:jc w:val="left"/>
-        <w:rPr>
-          <w:rFonts w:ascii="Times New Roman" w:hAnsi="Times New Roman" w:cs="Times New Roman"/>
-          <w:sz w:val="24"/>
-          <w:szCs w:val="20"/>
-        </w:rPr>
-      </w:pPr>
-    </w:p>
-    <w:p>
-      <w:pPr>
-        <w:spacing w:after="0" w:line="240" w:lineRule="auto"/>
-        <w:jc w:val="left"/>
-        <w:rPr>
-          <w:rFonts w:ascii="Times New Roman" w:hAnsi="Times New Roman" w:cs="Times New Roman"/>
-          <w:sz w:val="24"/>
-          <w:szCs w:val="20"/>
-        </w:rPr>
-      </w:pPr>
-    </w:p>
-    <w:p>
-      <w:pPr>
-        <w:spacing w:after="0" w:line="240" w:lineRule="auto"/>
-        <w:jc w:val="left"/>
-        <w:rPr>
-          <w:rFonts w:ascii="Times New Roman" w:hAnsi="Times New Roman" w:cs="Times New Roman"/>
-          <w:sz w:val="24"/>
-          <w:szCs w:val="20"/>
-        </w:rPr>
-      </w:pPr>
-    </w:p>
-    <w:p>
-      <w:pPr>
-        <w:spacing w:after="0" w:line="240" w:lineRule="auto"/>
-        <w:jc w:val="left"/>
-        <w:rPr>
-          <w:rFonts w:ascii="Times New Roman" w:hAnsi="Times New Roman" w:cs="Times New Roman"/>
-          <w:sz w:val="24"/>
-          <w:szCs w:val="20"/>
-        </w:rPr>
-      </w:pPr>
-    </w:p>
-    <w:p>
-      <w:pPr>
-        <w:spacing w:after="0" w:line="240" w:lineRule="auto"/>
-        <w:jc w:val="left"/>
-        <w:rPr>
-          <w:rFonts w:ascii="Times New Roman" w:hAnsi="Times New Roman" w:cs="Times New Roman"/>
-          <w:sz w:val="24"/>
-          <w:szCs w:val="20"/>
-        </w:rPr>
-      </w:pPr>
-    </w:p>
-    <w:p>
-      <w:pPr>
-        <w:spacing w:after="0" w:line="240" w:lineRule="auto"/>
-        <w:jc w:val="left"/>
-        <w:rPr>
-          <w:rFonts w:ascii="Times New Roman" w:hAnsi="Times New Roman" w:cs="Times New Roman"/>
-          <w:sz w:val="24"/>
-          <w:szCs w:val="20"/>
-        </w:rPr>
-      </w:pPr>
-    </w:p>
-    <w:p>
-      <w:pPr>
-        <w:spacing w:after="0" w:line="240" w:lineRule="auto"/>
-        <w:jc w:val="left"/>
-        <w:rPr>
-          <w:rFonts w:ascii="Times New Roman" w:hAnsi="Times New Roman" w:cs="Times New Roman"/>
-          <w:sz w:val="24"/>
-          <w:szCs w:val="20"/>
-        </w:rPr>
-      </w:pPr>
-    </w:p>
-    <w:p>
-      <w:pPr>
-        <w:spacing w:after="0" w:line="240" w:lineRule="auto"/>
-        <w:jc w:val="left"/>
-        <w:rPr>
-          <w:rFonts w:ascii="Times New Roman" w:hAnsi="Times New Roman" w:cs="Times New Roman"/>
-          <w:sz w:val="24"/>
-          <w:szCs w:val="20"/>
-        </w:rPr>
-      </w:pPr>
-    </w:p>
-    <w:p>
-      <w:pPr>
-        <w:spacing w:after="0" w:line="240" w:lineRule="auto"/>
-        <w:jc w:val="left"/>
-        <w:rPr>
-          <w:rFonts w:ascii="Times New Roman" w:hAnsi="Times New Roman" w:cs="Times New Roman"/>
-          <w:sz w:val="24"/>
-          <w:szCs w:val="20"/>
-        </w:rPr>
-      </w:pPr>
-    </w:p>
-    <w:p>
-      <w:pPr>
-        <w:spacing w:after="0" w:line="240" w:lineRule="auto"/>
-        <w:jc w:val="left"/>
-        <w:rPr>
-          <w:rFonts w:ascii="Times New Roman" w:hAnsi="Times New Roman" w:cs="Times New Roman"/>
-          <w:sz w:val="24"/>
-          <w:szCs w:val="20"/>
-        </w:rPr>
-      </w:pPr>
-    </w:p>
-    <w:p>
-      <w:pPr>
-        <w:spacing w:after="0" w:line="240" w:lineRule="auto"/>
-        <w:jc w:val="left"/>
-        <w:rPr>
-          <w:rFonts w:ascii="Times New Roman" w:hAnsi="Times New Roman" w:cs="Times New Roman"/>
-          <w:sz w:val="24"/>
-          <w:szCs w:val="20"/>
-        </w:rPr>
-      </w:pPr>
-    </w:p>
-    <w:p>
-      <w:pPr>
-        <w:spacing w:after="0" w:line="240" w:lineRule="auto"/>
-        <w:jc w:val="left"/>
-        <w:rPr>
-          <w:rFonts w:ascii="Times New Roman" w:hAnsi="Times New Roman" w:cs="Times New Roman"/>
-          <w:sz w:val="24"/>
-          <w:szCs w:val="20"/>
-        </w:rPr>
-      </w:pPr>
-    </w:p>
-    <w:p>
-      <w:pPr>
-        <w:spacing w:after="0" w:line="240" w:lineRule="auto"/>
-        <w:jc w:val="left"/>
-        <w:rPr>
-          <w:rFonts w:ascii="Times New Roman" w:hAnsi="Times New Roman" w:cs="Times New Roman"/>
-          <w:sz w:val="24"/>
-          <w:szCs w:val="20"/>
-        </w:rPr>
-      </w:pPr>
-    </w:p>
-    <w:p>
-      <w:pPr>
-        <w:spacing w:after="0" w:line="240" w:lineRule="auto"/>
-        <w:jc w:val="left"/>
-        <w:rPr>
-          <w:rFonts w:ascii="Times New Roman" w:hAnsi="Times New Roman" w:cs="Times New Roman"/>
-          <w:sz w:val="24"/>
-          <w:szCs w:val="20"/>
-        </w:rPr>
-      </w:pPr>
-    </w:p>
-    <w:p>
-      <w:pPr>
-        <w:spacing w:after="0" w:line="240" w:lineRule="auto"/>
-        <w:jc w:val="left"/>
-        <w:rPr>
-          <w:rFonts w:ascii="Times New Roman" w:hAnsi="Times New Roman" w:cs="Times New Roman"/>
-          <w:sz w:val="24"/>
-          <w:szCs w:val="20"/>
-        </w:rPr>
-      </w:pPr>
-    </w:p>
-    <w:p>
-      <w:pPr>
-        <w:spacing w:after="0" w:line="240" w:lineRule="auto"/>
-        <w:jc w:val="left"/>
-        <w:rPr>
-          <w:rFonts w:ascii="Times New Roman" w:hAnsi="Times New Roman" w:cs="Times New Roman"/>
-          <w:sz w:val="24"/>
-          <w:szCs w:val="20"/>
-        </w:rPr>
-      </w:pPr>
-    </w:p>
-    <w:p>
-      <w:pPr>
-        <w:spacing w:after="0" w:line="240" w:lineRule="auto"/>
-        <w:jc w:val="left"/>
-        <w:rPr>
-          <w:rFonts w:ascii="Times New Roman" w:hAnsi="Times New Roman" w:cs="Times New Roman"/>
-          <w:sz w:val="24"/>
-          <w:szCs w:val="20"/>
-        </w:rPr>
-      </w:pPr>
-    </w:p>
-    <w:p>
-      <w:pPr>
-        <w:spacing w:after="0" w:line="240" w:lineRule="auto"/>
-        <w:jc w:val="left"/>
-        <w:rPr>
-          <w:rFonts w:ascii="Times New Roman" w:hAnsi="Times New Roman" w:cs="Times New Roman"/>
-          <w:sz w:val="24"/>
-          <w:szCs w:val="20"/>
-          <w:lang w:val="en-US"/>
-        </w:rPr>
-      </w:pPr>
-      <w:r>
-        <w:rPr>
-          <w:rFonts w:ascii="Times New Roman" w:hAnsi="Times New Roman" w:cs="Times New Roman"/>
-          <w:sz w:val="24"/>
-          <w:szCs w:val="20"/>
-          <w:lang w:val="en-US"/>
-        </w:rPr>
-        <w:t>Green Chemistry</w:t>
-      </w:r>
-    </w:p>
-    <w:p>
-      <w:pPr>
-        <w:spacing w:after="0" w:line="240" w:lineRule="auto"/>
-        <w:jc w:val="left"/>
-        <w:rPr>
-          <w:rFonts w:ascii="Times New Roman" w:hAnsi="Times New Roman" w:cs="Times New Roman"/>
-          <w:sz w:val="24"/>
-          <w:szCs w:val="20"/>
-          <w:lang w:val="en-US"/>
-        </w:rPr>
-      </w:pPr>
+          <w:lang w:val="en-US"/>
+        </w:rPr>
+      </w:pPr>
+      <w:r>
+        <w:rPr>
+          <w:rFonts w:ascii="Times New Roman" w:hAnsi="Times New Roman" w:cs="Times New Roman"/>
+          <w:sz w:val="24"/>
+          <w:szCs w:val="20"/>
+          <w:lang w:val="en-US"/>
+        </w:rPr>
+        <w:t>What</w:t>
+      </w:r>
+      <w:r>
+        <w:rPr>
+          <w:rFonts w:ascii="Times New Roman" w:hAnsi="Times New Roman" w:cs="Times New Roman"/>
+          <w:sz w:val="24"/>
+          <w:szCs w:val="20"/>
+          <w:lang w:val="en-US"/>
+        </w:rPr>
+        <w:t xml:space="preserve"> </w:t>
+      </w:r>
+      <w:r>
+        <w:rPr>
+          <w:rFonts w:ascii="Times New Roman" w:hAnsi="Times New Roman" w:cs="Times New Roman"/>
+          <w:sz w:val="24"/>
+          <w:szCs w:val="20"/>
+          <w:lang w:val="en-US"/>
+        </w:rPr>
+        <w:t>is</w:t>
+      </w:r>
+      <w:r>
+        <w:rPr>
+          <w:rFonts w:ascii="Times New Roman" w:hAnsi="Times New Roman" w:cs="Times New Roman"/>
+          <w:sz w:val="24"/>
+          <w:szCs w:val="20"/>
+          <w:lang w:val="en-US"/>
+        </w:rPr>
+        <w:t xml:space="preserve"> </w:t>
+      </w:r>
+      <w:r>
+        <w:rPr>
+          <w:rFonts w:ascii="Times New Roman" w:hAnsi="Times New Roman" w:cs="Times New Roman"/>
+          <w:sz w:val="24"/>
+          <w:szCs w:val="20"/>
+          <w:lang w:val="en-US"/>
+        </w:rPr>
+        <w:t>Ecology</w:t>
+      </w:r>
+      <w:r>
+        <w:rPr>
+          <w:rFonts w:ascii="Times New Roman" w:hAnsi="Times New Roman" w:cs="Times New Roman"/>
+          <w:sz w:val="24"/>
+          <w:szCs w:val="20"/>
+          <w:lang w:val="en-US"/>
+        </w:rPr>
+        <w:t>?</w:t>
+      </w:r>
+    </w:p>
+    <w:p>
+      <w:pPr>
+        <w:spacing w:after="0" w:line="240" w:lineRule="auto"/>
+        <w:ind w:firstLine="284"/>
+        <w:jc w:val="left"/>
+        <w:rPr>
+          <w:rFonts w:ascii="Times New Roman" w:hAnsi="Times New Roman" w:cs="Times New Roman"/>
+          <w:sz w:val="18"/>
+          <w:szCs w:val="14"/>
+          <w:lang w:val="en-US"/>
+        </w:rPr>
+      </w:pPr>
+      <w:r>
+        <w:rPr>
+          <w:rFonts w:ascii="Times New Roman" w:hAnsi="Times New Roman" w:cs="Times New Roman"/>
+          <w:sz w:val="18"/>
+          <w:szCs w:val="14"/>
+          <w:lang w:val="en-US"/>
+        </w:rPr>
+        <w:t>A few years ago, the average person did not know the term ecology.</w:t>
+      </w:r>
+    </w:p>
+    <w:p>
+      <w:pPr>
+        <w:spacing w:after="0" w:line="240" w:lineRule="auto"/>
+        <w:ind w:firstLine="284"/>
+        <w:jc w:val="left"/>
+        <w:rPr>
+          <w:rFonts w:ascii="Times New Roman" w:hAnsi="Times New Roman" w:cs="Times New Roman"/>
+          <w:sz w:val="18"/>
+          <w:szCs w:val="14"/>
+          <w:lang w:val="en-US"/>
+        </w:rPr>
+      </w:pPr>
+      <w:r>
+        <w:rPr>
+          <w:rFonts w:ascii="Times New Roman" w:hAnsi="Times New Roman" w:cs="Times New Roman"/>
+          <w:sz w:val="18"/>
+          <w:szCs w:val="14"/>
+          <w:lang w:val="en-US"/>
+        </w:rPr>
+        <w:t>Today, everyone knows this term.</w:t>
+      </w:r>
+    </w:p>
+    <w:p>
+      <w:pPr>
+        <w:spacing w:after="0" w:line="240" w:lineRule="auto"/>
+        <w:ind w:firstLine="284"/>
+        <w:jc w:val="left"/>
+        <w:rPr>
+          <w:rFonts w:ascii="Times New Roman" w:hAnsi="Times New Roman" w:cs="Times New Roman"/>
+          <w:sz w:val="18"/>
+          <w:szCs w:val="14"/>
+          <w:lang w:val="en-US"/>
+        </w:rPr>
+      </w:pPr>
+      <w:r>
+        <w:rPr>
+          <w:rFonts w:ascii="Times New Roman" w:hAnsi="Times New Roman" w:cs="Times New Roman"/>
+          <w:sz w:val="18"/>
+          <w:szCs w:val="14"/>
+          <w:lang w:val="en-US"/>
+        </w:rPr>
+        <w:t>For an ordinary person, the term ecology is associated with environmental pollution.</w:t>
+      </w:r>
+    </w:p>
+    <w:p>
+      <w:pPr>
+        <w:spacing w:after="0" w:line="240" w:lineRule="auto"/>
+        <w:ind w:firstLine="284"/>
+        <w:jc w:val="left"/>
+        <w:rPr>
+          <w:rFonts w:ascii="Times New Roman" w:hAnsi="Times New Roman" w:cs="Times New Roman"/>
+          <w:sz w:val="18"/>
+          <w:szCs w:val="14"/>
+          <w:lang w:val="en-US"/>
+        </w:rPr>
+      </w:pPr>
+      <w:r>
+        <w:rPr>
+          <w:rFonts w:ascii="Times New Roman" w:hAnsi="Times New Roman" w:cs="Times New Roman"/>
+          <w:sz w:val="18"/>
+          <w:szCs w:val="14"/>
+          <w:lang w:val="en-US"/>
+        </w:rPr>
+        <w:t>For a biologist, this term is the study of plants and animals in relation to their environment</w:t>
+      </w:r>
+    </w:p>
+    <w:p>
+      <w:pPr>
+        <w:spacing w:after="0" w:line="240" w:lineRule="auto"/>
+        <w:ind w:firstLine="284"/>
+        <w:jc w:val="left"/>
+        <w:rPr>
+          <w:rFonts w:ascii="Times New Roman" w:hAnsi="Times New Roman" w:cs="Times New Roman"/>
+          <w:sz w:val="18"/>
+          <w:szCs w:val="14"/>
+          <w:lang w:val="en-US"/>
+        </w:rPr>
+      </w:pPr>
+      <w:r>
+        <w:rPr>
+          <w:rFonts w:ascii="Times New Roman" w:hAnsi="Times New Roman" w:cs="Times New Roman"/>
+          <w:sz w:val="18"/>
+          <w:szCs w:val="14"/>
+          <w:lang w:val="en-US"/>
+        </w:rPr>
+        <w:t>An ecosystem is a community of plants and animals within a particular habitat</w:t>
+      </w:r>
+    </w:p>
+    <w:p>
+      <w:pPr>
+        <w:spacing w:after="0" w:line="240" w:lineRule="auto"/>
+        <w:ind w:firstLine="284"/>
+        <w:jc w:val="left"/>
+        <w:rPr>
+          <w:rFonts w:ascii="Times New Roman" w:hAnsi="Times New Roman" w:cs="Times New Roman"/>
+          <w:sz w:val="18"/>
+          <w:szCs w:val="14"/>
+          <w:lang w:val="en-US"/>
+        </w:rPr>
+      </w:pPr>
+      <w:r>
+        <w:rPr>
+          <w:rFonts w:ascii="Times New Roman" w:hAnsi="Times New Roman" w:cs="Times New Roman"/>
+          <w:sz w:val="18"/>
+          <w:szCs w:val="14"/>
+          <w:lang w:val="en-US"/>
+        </w:rPr>
+        <w:t xml:space="preserve">Every plant or animal in the ecosystem plays a role. </w:t>
+      </w:r>
+    </w:p>
+    <w:p>
+      <w:pPr>
+        <w:spacing w:after="0" w:line="240" w:lineRule="auto"/>
+        <w:ind w:firstLine="284"/>
+        <w:jc w:val="left"/>
+        <w:rPr>
+          <w:rFonts w:ascii="Times New Roman" w:hAnsi="Times New Roman" w:cs="Times New Roman"/>
+          <w:sz w:val="18"/>
+          <w:szCs w:val="14"/>
+          <w:lang w:val="en-US"/>
+        </w:rPr>
+      </w:pPr>
+      <w:r>
+        <w:rPr>
+          <w:rFonts w:ascii="Times New Roman" w:hAnsi="Times New Roman" w:cs="Times New Roman"/>
+          <w:sz w:val="18"/>
+          <w:szCs w:val="14"/>
+          <w:lang w:val="en-US"/>
+        </w:rPr>
+        <w:t>T</w:t>
+      </w:r>
+      <w:r>
+        <w:rPr>
+          <w:rFonts w:ascii="Times New Roman" w:hAnsi="Times New Roman" w:cs="Times New Roman"/>
+          <w:sz w:val="18"/>
+          <w:szCs w:val="14"/>
+          <w:lang w:val="en-US"/>
+        </w:rPr>
+        <w:t>hey maintain a balance in t</w:t>
+      </w:r>
+      <w:r>
+        <w:rPr>
+          <w:rFonts w:ascii="Times New Roman" w:hAnsi="Times New Roman" w:cs="Times New Roman"/>
+          <w:sz w:val="18"/>
+          <w:szCs w:val="14"/>
+          <w:lang w:val="en-US"/>
+        </w:rPr>
+        <w:t>his</w:t>
+      </w:r>
+      <w:r>
+        <w:rPr>
+          <w:rFonts w:ascii="Times New Roman" w:hAnsi="Times New Roman" w:cs="Times New Roman"/>
+          <w:sz w:val="18"/>
+          <w:szCs w:val="14"/>
+          <w:lang w:val="en-US"/>
+        </w:rPr>
+        <w:t xml:space="preserve"> system.</w:t>
+      </w:r>
+      <w:r>
+        <w:rPr>
+          <w:rFonts w:ascii="Times New Roman" w:hAnsi="Times New Roman" w:cs="Times New Roman"/>
+          <w:sz w:val="18"/>
+          <w:szCs w:val="14"/>
+          <w:lang w:val="en-US"/>
+        </w:rPr>
+        <w:t xml:space="preserve"> </w:t>
+      </w:r>
+    </w:p>
+    <w:p>
+      <w:pPr>
+        <w:spacing w:after="0" w:line="240" w:lineRule="auto"/>
+        <w:ind w:firstLine="284"/>
+        <w:jc w:val="left"/>
+        <w:rPr>
+          <w:rFonts w:ascii="Times New Roman" w:hAnsi="Times New Roman" w:cs="Times New Roman"/>
+          <w:sz w:val="18"/>
+          <w:szCs w:val="14"/>
+          <w:lang w:val="en-US"/>
+        </w:rPr>
+      </w:pPr>
+      <w:r>
+        <w:rPr>
+          <w:rFonts w:ascii="Times New Roman" w:hAnsi="Times New Roman" w:cs="Times New Roman"/>
+          <w:sz w:val="18"/>
+          <w:szCs w:val="14"/>
+          <w:lang w:val="en-US"/>
+        </w:rPr>
+        <w:t>This role is called an ecological niche</w:t>
+      </w:r>
+      <w:r>
+        <w:rPr>
+          <w:rFonts w:ascii="Times New Roman" w:hAnsi="Times New Roman" w:cs="Times New Roman"/>
+          <w:sz w:val="18"/>
+          <w:szCs w:val="14"/>
+          <w:lang w:val="en-US"/>
+        </w:rPr>
+        <w:t>.</w:t>
+      </w:r>
+    </w:p>
+    <w:p>
+      <w:pPr>
+        <w:spacing w:after="0" w:line="240" w:lineRule="auto"/>
+        <w:ind w:firstLine="284"/>
+        <w:jc w:val="left"/>
+        <w:rPr>
+          <w:rFonts w:ascii="Times New Roman" w:hAnsi="Times New Roman" w:cs="Times New Roman"/>
+          <w:sz w:val="18"/>
+          <w:szCs w:val="14"/>
+          <w:lang w:val="en-US"/>
+        </w:rPr>
+      </w:pPr>
+      <w:r>
+        <w:rPr>
+          <w:rFonts w:ascii="Times New Roman" w:hAnsi="Times New Roman" w:cs="Times New Roman"/>
+          <w:sz w:val="18"/>
+          <w:szCs w:val="14"/>
+          <w:lang w:val="en-US"/>
+        </w:rPr>
+        <w:t>P</w:t>
+      </w:r>
+      <w:r>
+        <w:rPr>
+          <w:rFonts w:ascii="Times New Roman" w:hAnsi="Times New Roman" w:cs="Times New Roman"/>
+          <w:sz w:val="18"/>
+          <w:szCs w:val="14"/>
+          <w:lang w:val="en-US"/>
+        </w:rPr>
+        <w:t>eople produce pollution</w:t>
+      </w:r>
+      <w:r>
+        <w:rPr>
+          <w:rFonts w:ascii="Times New Roman" w:hAnsi="Times New Roman" w:cs="Times New Roman"/>
+          <w:sz w:val="18"/>
+          <w:szCs w:val="14"/>
+          <w:lang w:val="en-US"/>
+        </w:rPr>
+        <w:t>.</w:t>
+      </w:r>
+    </w:p>
+    <w:p>
+      <w:pPr>
+        <w:spacing w:after="0" w:line="240" w:lineRule="auto"/>
+        <w:ind w:firstLine="284"/>
+        <w:jc w:val="left"/>
+        <w:rPr>
+          <w:rFonts w:ascii="Times New Roman" w:hAnsi="Times New Roman" w:cs="Times New Roman"/>
+          <w:sz w:val="18"/>
+          <w:szCs w:val="14"/>
+          <w:lang w:val="en-US"/>
+        </w:rPr>
+      </w:pPr>
+      <w:r>
+        <w:rPr>
+          <w:rFonts w:ascii="Times New Roman" w:hAnsi="Times New Roman" w:cs="Times New Roman"/>
+          <w:sz w:val="18"/>
+          <w:szCs w:val="14"/>
+          <w:lang w:val="en-US"/>
+        </w:rPr>
+        <w:t>This often changes the environment and disturbing it is balance</w:t>
+      </w:r>
+    </w:p>
+    <w:p>
+      <w:pPr>
+        <w:spacing w:after="0" w:line="240" w:lineRule="auto"/>
+        <w:ind w:firstLine="284"/>
+        <w:jc w:val="left"/>
+        <w:rPr>
+          <w:rFonts w:ascii="Times New Roman" w:hAnsi="Times New Roman" w:cs="Times New Roman"/>
+          <w:sz w:val="18"/>
+          <w:szCs w:val="14"/>
+          <w:lang w:val="en-US"/>
+        </w:rPr>
+      </w:pPr>
+      <w:r>
+        <w:rPr>
+          <w:rFonts w:ascii="Times New Roman" w:hAnsi="Times New Roman" w:cs="Times New Roman"/>
+          <w:sz w:val="18"/>
+          <w:szCs w:val="14"/>
+          <w:lang w:val="en-US"/>
+        </w:rPr>
+        <w:t>Homo sapiens</w:t>
+      </w:r>
+      <w:r>
+        <w:rPr>
+          <w:rFonts w:ascii="Times New Roman" w:hAnsi="Times New Roman" w:cs="Times New Roman"/>
+          <w:sz w:val="18"/>
+          <w:szCs w:val="14"/>
+          <w:lang w:val="en-US"/>
+        </w:rPr>
+        <w:t xml:space="preserve"> </w:t>
+      </w:r>
+      <w:r>
+        <w:rPr>
+          <w:rFonts w:ascii="Times New Roman" w:hAnsi="Times New Roman" w:cs="Times New Roman"/>
+          <w:sz w:val="18"/>
+          <w:szCs w:val="14"/>
+          <w:lang w:val="en-US"/>
+        </w:rPr>
+        <w:t xml:space="preserve">is a part of </w:t>
+      </w:r>
+      <w:r>
+        <w:rPr>
+          <w:rFonts w:ascii="Times New Roman" w:hAnsi="Times New Roman" w:cs="Times New Roman"/>
+          <w:sz w:val="18"/>
+          <w:szCs w:val="14"/>
+          <w:lang w:val="en-US"/>
+        </w:rPr>
+        <w:t xml:space="preserve">an </w:t>
+      </w:r>
+      <w:r>
+        <w:rPr>
+          <w:rFonts w:ascii="Times New Roman" w:hAnsi="Times New Roman" w:cs="Times New Roman"/>
+          <w:sz w:val="18"/>
+          <w:szCs w:val="14"/>
+          <w:lang w:val="en-US"/>
+        </w:rPr>
+        <w:t>ecosystem</w:t>
+      </w:r>
+    </w:p>
+    <w:p>
+      <w:pPr>
+        <w:spacing w:after="0" w:line="240" w:lineRule="auto"/>
+        <w:ind w:firstLine="284"/>
+        <w:jc w:val="left"/>
+        <w:rPr>
+          <w:rFonts w:ascii="Times New Roman" w:hAnsi="Times New Roman" w:cs="Times New Roman"/>
+          <w:sz w:val="18"/>
+          <w:szCs w:val="14"/>
+          <w:lang w:val="en-US"/>
+        </w:rPr>
+      </w:pPr>
+      <w:r>
+        <w:rPr>
+          <w:rFonts w:ascii="Times New Roman" w:hAnsi="Times New Roman" w:cs="Times New Roman"/>
+          <w:sz w:val="18"/>
+          <w:szCs w:val="14"/>
+          <w:lang w:val="en-US"/>
+        </w:rPr>
+        <w:t>Primitive societies hunted and gathered</w:t>
+      </w:r>
+    </w:p>
+    <w:p>
+      <w:pPr>
+        <w:spacing w:after="0" w:line="240" w:lineRule="auto"/>
+        <w:ind w:firstLine="284"/>
+        <w:jc w:val="left"/>
+        <w:rPr>
+          <w:rFonts w:ascii="Times New Roman" w:hAnsi="Times New Roman" w:cs="Times New Roman"/>
+          <w:sz w:val="18"/>
+          <w:szCs w:val="14"/>
+          <w:lang w:val="en-US"/>
+        </w:rPr>
+      </w:pPr>
+      <w:r>
+        <w:rPr>
+          <w:rFonts w:ascii="Times New Roman" w:hAnsi="Times New Roman" w:cs="Times New Roman"/>
+          <w:sz w:val="18"/>
+          <w:szCs w:val="14"/>
+          <w:lang w:val="en-US"/>
+        </w:rPr>
+        <w:t>T</w:t>
+      </w:r>
+      <w:r>
+        <w:rPr>
+          <w:rFonts w:ascii="Times New Roman" w:hAnsi="Times New Roman" w:cs="Times New Roman"/>
+          <w:sz w:val="18"/>
+          <w:szCs w:val="14"/>
+          <w:lang w:val="en-US"/>
+        </w:rPr>
+        <w:t>hen the person fit well into the ecosystem</w:t>
+      </w:r>
+    </w:p>
+    <w:p>
+      <w:pPr>
+        <w:spacing w:after="0" w:line="240" w:lineRule="auto"/>
+        <w:ind w:firstLine="284"/>
+        <w:jc w:val="left"/>
+        <w:rPr>
+          <w:rFonts w:ascii="Times New Roman" w:hAnsi="Times New Roman" w:cs="Times New Roman"/>
+          <w:sz w:val="18"/>
+          <w:szCs w:val="14"/>
+          <w:lang w:val="en-US"/>
+        </w:rPr>
+      </w:pPr>
+      <w:r>
+        <w:rPr>
+          <w:rFonts w:ascii="Times New Roman" w:hAnsi="Times New Roman" w:cs="Times New Roman"/>
+          <w:sz w:val="18"/>
+          <w:szCs w:val="14"/>
+          <w:lang w:val="en-US"/>
+        </w:rPr>
+        <w:t>H</w:t>
+      </w:r>
+      <w:r>
+        <w:rPr>
+          <w:rFonts w:ascii="Times New Roman" w:hAnsi="Times New Roman" w:cs="Times New Roman"/>
+          <w:sz w:val="18"/>
+          <w:szCs w:val="14"/>
+          <w:lang w:val="en-US"/>
+        </w:rPr>
+        <w:t>e ate roots and berries and caught animals</w:t>
+      </w:r>
+    </w:p>
+    <w:p>
+      <w:pPr>
+        <w:spacing w:after="0" w:line="240" w:lineRule="auto"/>
+        <w:ind w:firstLine="284"/>
+        <w:jc w:val="left"/>
+        <w:rPr>
+          <w:rFonts w:ascii="Times New Roman" w:hAnsi="Times New Roman" w:cs="Times New Roman"/>
+          <w:sz w:val="18"/>
+          <w:szCs w:val="14"/>
+          <w:lang w:val="en-US"/>
+        </w:rPr>
+      </w:pPr>
+      <w:r>
+        <w:rPr>
+          <w:rFonts w:ascii="Times New Roman" w:hAnsi="Times New Roman" w:cs="Times New Roman"/>
+          <w:sz w:val="18"/>
+          <w:szCs w:val="14"/>
+          <w:lang w:val="en-US"/>
+        </w:rPr>
+        <w:t>He began to seriously disturb the balance when he started farming on a large scale</w:t>
+      </w:r>
+    </w:p>
+    <w:p>
+      <w:pPr>
+        <w:spacing w:after="0" w:line="240" w:lineRule="auto"/>
+        <w:ind w:firstLine="284"/>
+        <w:jc w:val="left"/>
+        <w:rPr>
+          <w:rFonts w:ascii="Times New Roman" w:hAnsi="Times New Roman" w:cs="Times New Roman"/>
+          <w:sz w:val="18"/>
+          <w:szCs w:val="14"/>
+          <w:lang w:val="en-US"/>
+        </w:rPr>
+      </w:pPr>
+      <w:r>
+        <w:rPr>
+          <w:rFonts w:ascii="Times New Roman" w:hAnsi="Times New Roman" w:cs="Times New Roman"/>
+          <w:sz w:val="18"/>
+          <w:szCs w:val="14"/>
+          <w:lang w:val="en-US"/>
+        </w:rPr>
+        <w:t>H</w:t>
+      </w:r>
+      <w:r>
+        <w:rPr>
+          <w:rFonts w:ascii="Times New Roman" w:hAnsi="Times New Roman" w:cs="Times New Roman"/>
+          <w:sz w:val="18"/>
+          <w:szCs w:val="14"/>
+          <w:lang w:val="en-US"/>
+        </w:rPr>
+        <w:t xml:space="preserve">e </w:t>
+      </w:r>
+      <w:r>
+        <w:rPr>
+          <w:rFonts w:ascii="Times New Roman" w:hAnsi="Times New Roman" w:cs="Times New Roman"/>
+          <w:sz w:val="18"/>
+          <w:szCs w:val="14"/>
+          <w:lang w:val="en-US"/>
+        </w:rPr>
+        <w:t>keeps</w:t>
+      </w:r>
+      <w:r>
+        <w:rPr>
+          <w:rFonts w:ascii="Times New Roman" w:hAnsi="Times New Roman" w:cs="Times New Roman"/>
+          <w:sz w:val="18"/>
+          <w:szCs w:val="14"/>
+          <w:lang w:val="en-US"/>
+        </w:rPr>
+        <w:t xml:space="preserve"> large herds of animals</w:t>
+      </w:r>
+    </w:p>
+    <w:p>
+      <w:pPr>
+        <w:spacing w:after="0" w:line="240" w:lineRule="auto"/>
+        <w:ind w:firstLine="284"/>
+        <w:jc w:val="left"/>
+        <w:rPr>
+          <w:rFonts w:ascii="Times New Roman" w:hAnsi="Times New Roman" w:cs="Times New Roman"/>
+          <w:sz w:val="18"/>
+          <w:szCs w:val="14"/>
+          <w:lang w:val="en-US"/>
+        </w:rPr>
+      </w:pPr>
+      <w:r>
+        <w:rPr>
+          <w:rFonts w:ascii="Times New Roman" w:hAnsi="Times New Roman" w:cs="Times New Roman"/>
+          <w:sz w:val="18"/>
+          <w:szCs w:val="14"/>
+          <w:lang w:val="en-US"/>
+        </w:rPr>
+        <w:t>Large cities are growing now</w:t>
+      </w:r>
+    </w:p>
+    <w:p>
+      <w:pPr>
+        <w:spacing w:after="0" w:line="240" w:lineRule="auto"/>
+        <w:ind w:firstLine="284"/>
+        <w:jc w:val="left"/>
+        <w:rPr>
+          <w:rFonts w:ascii="Times New Roman" w:hAnsi="Times New Roman" w:cs="Times New Roman"/>
+          <w:sz w:val="18"/>
+          <w:szCs w:val="14"/>
+          <w:lang w:val="en-US"/>
+        </w:rPr>
+      </w:pPr>
+      <w:r>
+        <w:rPr>
+          <w:rFonts w:ascii="Times New Roman" w:hAnsi="Times New Roman" w:cs="Times New Roman"/>
+          <w:sz w:val="18"/>
+          <w:szCs w:val="14"/>
+          <w:lang w:val="en-US"/>
+        </w:rPr>
+        <w:t>I</w:t>
+      </w:r>
+      <w:r>
+        <w:rPr>
+          <w:rFonts w:ascii="Times New Roman" w:hAnsi="Times New Roman" w:cs="Times New Roman"/>
+          <w:sz w:val="18"/>
+          <w:szCs w:val="14"/>
+          <w:lang w:val="en-US"/>
+        </w:rPr>
+        <w:t>ndustrial development is huge</w:t>
+      </w:r>
+    </w:p>
+    <w:p>
+      <w:pPr>
+        <w:spacing w:after="0" w:line="240" w:lineRule="auto"/>
+        <w:ind w:firstLine="284"/>
+        <w:jc w:val="left"/>
+        <w:rPr>
+          <w:rFonts w:ascii="Times New Roman" w:hAnsi="Times New Roman" w:cs="Times New Roman"/>
+          <w:sz w:val="18"/>
+          <w:szCs w:val="14"/>
+          <w:lang w:val="en-US"/>
+        </w:rPr>
+      </w:pPr>
+      <w:r>
+        <w:rPr>
+          <w:rFonts w:ascii="Times New Roman" w:hAnsi="Times New Roman" w:cs="Times New Roman"/>
+          <w:sz w:val="18"/>
+          <w:szCs w:val="14"/>
+          <w:lang w:val="en-US"/>
+        </w:rPr>
+        <w:t>T</w:t>
+      </w:r>
+      <w:r>
+        <w:rPr>
+          <w:rFonts w:ascii="Times New Roman" w:hAnsi="Times New Roman" w:cs="Times New Roman"/>
+          <w:sz w:val="18"/>
+          <w:szCs w:val="14"/>
+          <w:lang w:val="en-US"/>
+        </w:rPr>
+        <w:t>his lead</w:t>
+      </w:r>
+      <w:r>
+        <w:rPr>
+          <w:rFonts w:ascii="Times New Roman" w:hAnsi="Times New Roman" w:cs="Times New Roman"/>
+          <w:sz w:val="18"/>
+          <w:szCs w:val="14"/>
+          <w:lang w:val="en-US"/>
+        </w:rPr>
+        <w:t>s</w:t>
+      </w:r>
+      <w:r>
+        <w:rPr>
+          <w:rFonts w:ascii="Times New Roman" w:hAnsi="Times New Roman" w:cs="Times New Roman"/>
+          <w:sz w:val="18"/>
+          <w:szCs w:val="14"/>
+          <w:lang w:val="en-US"/>
+        </w:rPr>
+        <w:t xml:space="preserve"> to introduce huge amount of harmful wastes</w:t>
+      </w:r>
+    </w:p>
+    <w:p>
+      <w:pPr>
+        <w:spacing w:after="0" w:line="240" w:lineRule="auto"/>
+        <w:ind w:firstLine="284"/>
+        <w:jc w:val="left"/>
+        <w:rPr>
+          <w:rFonts w:ascii="Times New Roman" w:hAnsi="Times New Roman" w:cs="Times New Roman"/>
+          <w:sz w:val="18"/>
+          <w:szCs w:val="14"/>
+          <w:lang w:val="en-US"/>
+        </w:rPr>
+      </w:pPr>
+      <w:r>
+        <w:rPr>
+          <w:rFonts w:ascii="Times New Roman" w:hAnsi="Times New Roman" w:cs="Times New Roman"/>
+          <w:sz w:val="18"/>
+          <w:szCs w:val="14"/>
+          <w:lang w:val="en-US"/>
+        </w:rPr>
+        <w:t>F</w:t>
+      </w:r>
+      <w:r>
+        <w:rPr>
+          <w:rFonts w:ascii="Times New Roman" w:hAnsi="Times New Roman" w:cs="Times New Roman"/>
+          <w:sz w:val="18"/>
+          <w:szCs w:val="14"/>
+          <w:lang w:val="en-US"/>
+        </w:rPr>
+        <w:t>or example, transportation devices are sources of pollution</w:t>
+      </w:r>
+    </w:p>
+    <w:p>
+      <w:pPr>
+        <w:spacing w:after="0" w:line="240" w:lineRule="auto"/>
+        <w:ind w:firstLine="284"/>
+        <w:jc w:val="left"/>
+        <w:rPr>
+          <w:rFonts w:ascii="Times New Roman" w:hAnsi="Times New Roman" w:cs="Times New Roman"/>
+          <w:sz w:val="14"/>
+          <w:szCs w:val="10"/>
+        </w:rPr>
+      </w:pPr>
+      <w:r>
+        <w:rPr>
+          <w:rFonts w:ascii="Times New Roman" w:hAnsi="Times New Roman" w:cs="Times New Roman"/>
+          <w:sz w:val="18"/>
+          <w:szCs w:val="14"/>
+          <w:lang w:val="en-US"/>
+        </w:rPr>
+        <w:t>T</w:t>
+      </w:r>
+      <w:r>
+        <w:rPr>
+          <w:rFonts w:ascii="Times New Roman" w:hAnsi="Times New Roman" w:cs="Times New Roman"/>
+          <w:sz w:val="18"/>
+          <w:szCs w:val="14"/>
+          <w:lang w:val="en-US"/>
+        </w:rPr>
+        <w:t>here are many synthetic materials and plastics that cannot decompose soil and water bacteria</w:t>
+      </w:r>
+    </w:p>
+    <w:p>
+      <w:pPr>
+        <w:spacing w:after="0" w:line="240" w:lineRule="auto"/>
+        <w:jc w:val="left"/>
+        <w:rPr>
+          <w:rFonts w:ascii="Times New Roman" w:hAnsi="Times New Roman" w:cs="Times New Roman"/>
+          <w:sz w:val="24"/>
+          <w:szCs w:val="20"/>
+        </w:rPr>
+      </w:pPr>
+    </w:p>
+    <w:p>
+      <w:pPr>
+        <w:spacing w:after="0" w:line="240" w:lineRule="auto"/>
+        <w:jc w:val="left"/>
+        <w:rPr>
+          <w:rFonts w:ascii="Times New Roman" w:hAnsi="Times New Roman" w:cs="Times New Roman"/>
+          <w:sz w:val="24"/>
+          <w:szCs w:val="20"/>
+          <w:lang w:val="en-US"/>
+        </w:rPr>
+      </w:pPr>
+      <w:r>
+        <w:rPr>
+          <w:rFonts w:ascii="Times New Roman" w:hAnsi="Times New Roman" w:cs="Times New Roman"/>
+          <w:sz w:val="24"/>
+          <w:szCs w:val="20"/>
+          <w:lang w:val="en-US"/>
+        </w:rPr>
+        <w:t>Green</w:t>
+      </w:r>
+      <w:r>
+        <w:rPr>
+          <w:rFonts w:ascii="Times New Roman" w:hAnsi="Times New Roman" w:cs="Times New Roman"/>
+          <w:sz w:val="24"/>
+          <w:szCs w:val="20"/>
+          <w:lang w:val="en-US"/>
+        </w:rPr>
+        <w:t xml:space="preserve"> </w:t>
+      </w:r>
+      <w:r>
+        <w:rPr>
+          <w:rFonts w:ascii="Times New Roman" w:hAnsi="Times New Roman" w:cs="Times New Roman"/>
+          <w:sz w:val="24"/>
+          <w:szCs w:val="20"/>
+          <w:lang w:val="en-US"/>
+        </w:rPr>
+        <w:t>Chemistry</w:t>
+      </w:r>
       <w:r>
         <w:rPr>
           <w:noProof/>
+          <w:sz w:val="20"/>
+          <w:szCs w:val="16"/>
         </w:rPr>
         <w:drawing>
-          <wp:inline distT="0" distB="0" distL="0" distR="0" wp14:anchorId="655EB682" wp14:editId="08356CA1">
-            <wp:extent cx="2108200" cy="3207156"/>
-            <wp:effectExtent l="0" t="0" r="6350" b="0"/>
+          <wp:anchor distT="0" distB="0" distL="114300" distR="114300" simplePos="0" relativeHeight="251660288" behindDoc="1" locked="0" layoutInCell="1" allowOverlap="1" wp14:anchorId="7E8DAEAA" wp14:editId="7772C6EF">
+            <wp:simplePos x="0" y="0"/>
+            <wp:positionH relativeFrom="column">
+              <wp:posOffset>4413856</wp:posOffset>
+            </wp:positionH>
+            <wp:positionV relativeFrom="paragraph">
+              <wp:posOffset>143761</wp:posOffset>
+            </wp:positionV>
+            <wp:extent cx="2492375" cy="3791585"/>
+            <wp:effectExtent l="0" t="0" r="3175" b="0"/>
+            <wp:wrapTight wrapText="bothSides">
+              <wp:wrapPolygon edited="0">
+                <wp:start x="0" y="0"/>
+                <wp:lineTo x="0" y="21488"/>
+                <wp:lineTo x="21462" y="21488"/>
+                <wp:lineTo x="21462" y="0"/>
+                <wp:lineTo x="0" y="0"/>
+              </wp:wrapPolygon>
+            </wp:wrapTight>
             <wp:docPr id="1" name="Рисунок 1"/>
             <wp:cNvGraphicFramePr>
               <a:graphicFrameLocks xmlns:a="http://schemas.openxmlformats.org/drawingml/2006/main" noChangeAspect="1"/>
@@ -3972,7 +4795,7 @@
                   <pic:spPr bwMode="auto">
                     <a:xfrm>
                       <a:off x="0" y="0"/>
-                      <a:ext cx="2112384" cy="3213521"/>
+                      <a:ext cx="2492375" cy="3791585"/>
                     </a:xfrm>
                     <a:prstGeom prst="rect">
                       <a:avLst/>
@@ -3990,33 +4813,818 @@
                 </pic:pic>
               </a:graphicData>
             </a:graphic>
-          </wp:inline>
+            <wp14:sizeRelH relativeFrom="page">
+              <wp14:pctWidth>0</wp14:pctWidth>
+            </wp14:sizeRelH>
+            <wp14:sizeRelV relativeFrom="page">
+              <wp14:pctHeight>0</wp14:pctHeight>
+            </wp14:sizeRelV>
+          </wp:anchor>
         </w:drawing>
       </w:r>
     </w:p>
     <w:p>
       <w:pPr>
         <w:spacing w:after="0" w:line="240" w:lineRule="auto"/>
-        <w:jc w:val="left"/>
-        <w:rPr>
-          <w:rFonts w:ascii="Times New Roman" w:hAnsi="Times New Roman" w:cs="Times New Roman"/>
-          <w:sz w:val="24"/>
-          <w:szCs w:val="20"/>
-          <w:lang w:val="en-US"/>
-        </w:rPr>
-      </w:pPr>
-    </w:p>
-    <w:p>
-      <w:pPr>
-        <w:spacing w:after="0" w:line="240" w:lineRule="auto"/>
-        <w:jc w:val="left"/>
-        <w:rPr>
-          <w:rFonts w:ascii="Times New Roman" w:hAnsi="Times New Roman" w:cs="Times New Roman"/>
-          <w:sz w:val="24"/>
-          <w:szCs w:val="20"/>
-          <w:lang w:val="en-US"/>
-        </w:rPr>
-      </w:pPr>
+        <w:ind w:firstLine="284"/>
+        <w:jc w:val="left"/>
+        <w:rPr>
+          <w:rFonts w:ascii="Times New Roman" w:hAnsi="Times New Roman" w:cs="Times New Roman"/>
+          <w:sz w:val="18"/>
+          <w:szCs w:val="14"/>
+          <w:lang w:val="en-US"/>
+        </w:rPr>
+      </w:pPr>
+      <w:r>
+        <w:rPr>
+          <w:rFonts w:ascii="Times New Roman" w:hAnsi="Times New Roman" w:cs="Times New Roman"/>
+          <w:sz w:val="18"/>
+          <w:szCs w:val="14"/>
+          <w:lang w:val="en-US"/>
+        </w:rPr>
+        <w:t>Tons of harmful chemicals are buried underground, dumped into rivers, lakes and seas, or thrown into the air.</w:t>
+      </w:r>
+    </w:p>
+    <w:p>
+      <w:pPr>
+        <w:spacing w:after="0" w:line="240" w:lineRule="auto"/>
+        <w:ind w:firstLine="284"/>
+        <w:jc w:val="left"/>
+        <w:rPr>
+          <w:rFonts w:ascii="Times New Roman" w:hAnsi="Times New Roman" w:cs="Times New Roman"/>
+          <w:sz w:val="18"/>
+          <w:szCs w:val="14"/>
+          <w:lang w:val="en-US"/>
+        </w:rPr>
+      </w:pPr>
+      <w:r>
+        <w:rPr>
+          <w:rFonts w:ascii="Times New Roman" w:hAnsi="Times New Roman" w:cs="Times New Roman"/>
+          <w:sz w:val="18"/>
+          <w:szCs w:val="14"/>
+          <w:lang w:val="en-US"/>
+        </w:rPr>
+        <w:t>The goal of green chemistry is to develop new methods that will reduce and prevent pollution</w:t>
+      </w:r>
+    </w:p>
+    <w:p>
+      <w:pPr>
+        <w:spacing w:after="0" w:line="240" w:lineRule="auto"/>
+        <w:ind w:firstLine="284"/>
+        <w:jc w:val="left"/>
+        <w:rPr>
+          <w:rFonts w:ascii="Times New Roman" w:hAnsi="Times New Roman" w:cs="Times New Roman"/>
+          <w:sz w:val="18"/>
+          <w:szCs w:val="14"/>
+          <w:lang w:val="en-US"/>
+        </w:rPr>
+      </w:pPr>
+      <w:r>
+        <w:rPr>
+          <w:rFonts w:ascii="Times New Roman" w:hAnsi="Times New Roman" w:cs="Times New Roman"/>
+          <w:sz w:val="18"/>
+          <w:szCs w:val="14"/>
+          <w:lang w:val="en-US"/>
+        </w:rPr>
+        <w:t xml:space="preserve">U.S. Environmental Protection Agency </w:t>
+      </w:r>
+      <w:r>
+        <w:rPr>
+          <w:rFonts w:ascii="Times New Roman" w:hAnsi="Times New Roman" w:cs="Times New Roman"/>
+          <w:sz w:val="18"/>
+          <w:szCs w:val="14"/>
+          <w:lang w:val="en-US"/>
+        </w:rPr>
+        <w:t>present</w:t>
+      </w:r>
+      <w:r>
+        <w:rPr>
+          <w:rFonts w:ascii="Times New Roman" w:hAnsi="Times New Roman" w:cs="Times New Roman"/>
+          <w:sz w:val="18"/>
+          <w:szCs w:val="14"/>
+          <w:lang w:val="en-US"/>
+        </w:rPr>
+        <w:t xml:space="preserve"> the Twelve Principles of green chemistry</w:t>
+      </w:r>
+    </w:p>
+    <w:p>
+      <w:pPr>
+        <w:spacing w:after="0" w:line="240" w:lineRule="auto"/>
+        <w:ind w:firstLine="284"/>
+        <w:jc w:val="left"/>
+        <w:rPr>
+          <w:rFonts w:ascii="Times New Roman" w:hAnsi="Times New Roman" w:cs="Times New Roman"/>
+          <w:sz w:val="18"/>
+          <w:szCs w:val="14"/>
+          <w:lang w:val="en-US"/>
+        </w:rPr>
+      </w:pPr>
+      <w:r>
+        <w:rPr>
+          <w:rFonts w:ascii="Times New Roman" w:hAnsi="Times New Roman" w:cs="Times New Roman"/>
+          <w:sz w:val="18"/>
+          <w:szCs w:val="14"/>
+          <w:lang w:val="en-US"/>
+        </w:rPr>
+        <w:t xml:space="preserve">1. </w:t>
+      </w:r>
+      <w:r>
+        <w:rPr>
+          <w:rFonts w:ascii="Times New Roman" w:hAnsi="Times New Roman" w:cs="Times New Roman"/>
+          <w:sz w:val="18"/>
+          <w:szCs w:val="14"/>
+          <w:lang w:val="en-US"/>
+        </w:rPr>
+        <w:t>It is better to prevent the release of waste than to eliminate them later</w:t>
+      </w:r>
+    </w:p>
+    <w:p>
+      <w:pPr>
+        <w:spacing w:after="0" w:line="240" w:lineRule="auto"/>
+        <w:ind w:firstLine="284"/>
+        <w:jc w:val="left"/>
+        <w:rPr>
+          <w:rFonts w:ascii="Times New Roman" w:hAnsi="Times New Roman" w:cs="Times New Roman"/>
+          <w:sz w:val="18"/>
+          <w:szCs w:val="14"/>
+          <w:lang w:val="en-US"/>
+        </w:rPr>
+      </w:pPr>
+      <w:r>
+        <w:rPr>
+          <w:rFonts w:ascii="Times New Roman" w:hAnsi="Times New Roman" w:cs="Times New Roman"/>
+          <w:sz w:val="18"/>
+          <w:szCs w:val="14"/>
+          <w:lang w:val="en-US"/>
+        </w:rPr>
+        <w:t>2. U</w:t>
+      </w:r>
+      <w:r>
+        <w:rPr>
+          <w:rFonts w:ascii="Times New Roman" w:hAnsi="Times New Roman" w:cs="Times New Roman"/>
+          <w:sz w:val="18"/>
+          <w:szCs w:val="14"/>
+          <w:lang w:val="en-US"/>
+        </w:rPr>
+        <w:t>se other methods of producing new materials</w:t>
+      </w:r>
+      <w:r>
+        <w:rPr>
+          <w:rFonts w:ascii="Times New Roman" w:hAnsi="Times New Roman" w:cs="Times New Roman"/>
+          <w:sz w:val="18"/>
+          <w:szCs w:val="14"/>
+          <w:lang w:val="en-US"/>
+        </w:rPr>
+        <w:t xml:space="preserve">. </w:t>
+      </w:r>
+    </w:p>
+    <w:p>
+      <w:pPr>
+        <w:spacing w:after="0" w:line="240" w:lineRule="auto"/>
+        <w:ind w:firstLine="284"/>
+        <w:jc w:val="left"/>
+        <w:rPr>
+          <w:rFonts w:ascii="Times New Roman" w:hAnsi="Times New Roman" w:cs="Times New Roman"/>
+          <w:sz w:val="18"/>
+          <w:szCs w:val="14"/>
+          <w:lang w:val="en-US"/>
+        </w:rPr>
+      </w:pPr>
+      <w:r>
+        <w:rPr>
+          <w:rFonts w:ascii="Times New Roman" w:hAnsi="Times New Roman" w:cs="Times New Roman"/>
+          <w:sz w:val="18"/>
+          <w:szCs w:val="14"/>
+          <w:lang w:val="en-US"/>
+        </w:rPr>
+        <w:t>A</w:t>
+      </w:r>
+      <w:r>
+        <w:rPr>
+          <w:rFonts w:ascii="Times New Roman" w:hAnsi="Times New Roman" w:cs="Times New Roman"/>
+          <w:sz w:val="18"/>
+          <w:szCs w:val="14"/>
+          <w:lang w:val="en-US"/>
+        </w:rPr>
+        <w:t>ll materials used in the reaction must become part of the final product</w:t>
+      </w:r>
+    </w:p>
+    <w:p>
+      <w:pPr>
+        <w:spacing w:after="0" w:line="240" w:lineRule="auto"/>
+        <w:ind w:firstLine="284"/>
+        <w:jc w:val="left"/>
+        <w:rPr>
+          <w:rFonts w:ascii="Times New Roman" w:hAnsi="Times New Roman" w:cs="Times New Roman"/>
+          <w:sz w:val="18"/>
+          <w:szCs w:val="14"/>
+          <w:lang w:val="en-US"/>
+        </w:rPr>
+      </w:pPr>
+      <w:r>
+        <w:rPr>
+          <w:rFonts w:ascii="Times New Roman" w:hAnsi="Times New Roman" w:cs="Times New Roman"/>
+          <w:sz w:val="18"/>
+          <w:szCs w:val="14"/>
+          <w:lang w:val="en-US"/>
+        </w:rPr>
+        <w:t>3. M</w:t>
+      </w:r>
+      <w:r>
+        <w:rPr>
+          <w:rFonts w:ascii="Times New Roman" w:hAnsi="Times New Roman" w:cs="Times New Roman"/>
+          <w:sz w:val="18"/>
+          <w:szCs w:val="14"/>
+          <w:lang w:val="en-US"/>
+        </w:rPr>
+        <w:t>aterials must be safe</w:t>
+      </w:r>
+    </w:p>
+    <w:p>
+      <w:pPr>
+        <w:spacing w:after="0" w:line="240" w:lineRule="auto"/>
+        <w:ind w:firstLine="284"/>
+        <w:jc w:val="left"/>
+        <w:rPr>
+          <w:rFonts w:ascii="Times New Roman" w:hAnsi="Times New Roman" w:cs="Times New Roman"/>
+          <w:sz w:val="18"/>
+          <w:szCs w:val="14"/>
+          <w:lang w:val="en-US"/>
+        </w:rPr>
+      </w:pPr>
+      <w:r>
+        <w:rPr>
+          <w:rFonts w:ascii="Times New Roman" w:hAnsi="Times New Roman" w:cs="Times New Roman"/>
+          <w:sz w:val="18"/>
+          <w:szCs w:val="14"/>
+          <w:lang w:val="en-US"/>
+        </w:rPr>
+        <w:t>4. G</w:t>
+      </w:r>
+      <w:r>
+        <w:rPr>
+          <w:rFonts w:ascii="Times New Roman" w:hAnsi="Times New Roman" w:cs="Times New Roman"/>
+          <w:sz w:val="18"/>
+          <w:szCs w:val="14"/>
+          <w:lang w:val="en-US"/>
+        </w:rPr>
+        <w:t>reen chemistry products should be less toxic</w:t>
+      </w:r>
+    </w:p>
+    <w:p>
+      <w:pPr>
+        <w:spacing w:after="0" w:line="240" w:lineRule="auto"/>
+        <w:ind w:firstLine="284"/>
+        <w:jc w:val="left"/>
+        <w:rPr>
+          <w:rFonts w:ascii="Times New Roman" w:hAnsi="Times New Roman" w:cs="Times New Roman"/>
+          <w:sz w:val="18"/>
+          <w:szCs w:val="14"/>
+          <w:lang w:val="en-US"/>
+        </w:rPr>
+      </w:pPr>
+      <w:r>
+        <w:rPr>
+          <w:rFonts w:ascii="Times New Roman" w:hAnsi="Times New Roman" w:cs="Times New Roman"/>
+          <w:sz w:val="18"/>
+          <w:szCs w:val="14"/>
+          <w:lang w:val="en-US"/>
+        </w:rPr>
+        <w:t xml:space="preserve">5. </w:t>
+      </w:r>
+      <w:r>
+        <w:rPr>
+          <w:rFonts w:ascii="Times New Roman" w:hAnsi="Times New Roman" w:cs="Times New Roman"/>
+          <w:sz w:val="18"/>
+          <w:szCs w:val="14"/>
+          <w:lang w:val="en-US"/>
+        </w:rPr>
+        <w:t xml:space="preserve">It is necessary to do without "auxiliary </w:t>
+      </w:r>
+      <w:r>
+        <w:rPr>
+          <w:rFonts w:ascii="Times New Roman" w:hAnsi="Times New Roman" w:cs="Times New Roman"/>
+          <w:sz w:val="18"/>
+          <w:szCs w:val="18"/>
+          <w:lang w:val="en-US"/>
+        </w:rPr>
+        <w:t>substances</w:t>
+      </w:r>
+      <w:r>
+        <w:rPr>
+          <w:rFonts w:ascii="Times New Roman" w:hAnsi="Times New Roman" w:cs="Times New Roman"/>
+          <w:sz w:val="18"/>
+          <w:szCs w:val="14"/>
+          <w:lang w:val="en-US"/>
+        </w:rPr>
+        <w:t xml:space="preserve">" such as solvents, cleaning agents; </w:t>
+      </w:r>
+    </w:p>
+    <w:p>
+      <w:pPr>
+        <w:spacing w:after="0" w:line="240" w:lineRule="auto"/>
+        <w:ind w:firstLine="284"/>
+        <w:jc w:val="left"/>
+        <w:rPr>
+          <w:rFonts w:ascii="Times New Roman" w:hAnsi="Times New Roman" w:cs="Times New Roman"/>
+          <w:sz w:val="18"/>
+          <w:szCs w:val="14"/>
+          <w:lang w:val="en-US"/>
+        </w:rPr>
+      </w:pPr>
+      <w:r>
+        <w:rPr>
+          <w:rFonts w:ascii="Times New Roman" w:hAnsi="Times New Roman" w:cs="Times New Roman"/>
+          <w:sz w:val="18"/>
+          <w:szCs w:val="14"/>
+          <w:lang w:val="en-US"/>
+        </w:rPr>
+        <w:t>O</w:t>
+      </w:r>
+      <w:r>
+        <w:rPr>
+          <w:rFonts w:ascii="Times New Roman" w:hAnsi="Times New Roman" w:cs="Times New Roman"/>
+          <w:sz w:val="18"/>
+          <w:szCs w:val="14"/>
+          <w:lang w:val="en-US"/>
+        </w:rPr>
+        <w:t>r they should be safe</w:t>
+      </w:r>
+      <w:r>
+        <w:rPr>
+          <w:sz w:val="18"/>
+          <w:szCs w:val="14"/>
+          <w:lang w:val="en-US"/>
+        </w:rPr>
+        <w:t>.</w:t>
+      </w:r>
+    </w:p>
+    <w:p>
+      <w:pPr>
+        <w:pStyle w:val="Default"/>
+        <w:ind w:firstLine="284"/>
+        <w:rPr>
+          <w:sz w:val="18"/>
+          <w:szCs w:val="14"/>
+          <w:lang w:val="en-US"/>
+        </w:rPr>
+      </w:pPr>
+      <w:r>
+        <w:rPr>
+          <w:sz w:val="18"/>
+          <w:szCs w:val="14"/>
+          <w:lang w:val="en-US"/>
+        </w:rPr>
+        <w:t xml:space="preserve">6. </w:t>
+      </w:r>
+      <w:r>
+        <w:rPr>
+          <w:sz w:val="18"/>
+          <w:szCs w:val="14"/>
+          <w:lang w:val="en-US"/>
+        </w:rPr>
+        <w:t>I</w:t>
+      </w:r>
+      <w:r>
+        <w:rPr>
+          <w:sz w:val="18"/>
+          <w:szCs w:val="14"/>
+          <w:lang w:val="en-US"/>
+        </w:rPr>
+        <w:t xml:space="preserve">n green reactions, it is necessary to minimize the use of high pressure and low temperatures. </w:t>
+      </w:r>
+    </w:p>
+    <w:p>
+      <w:pPr>
+        <w:pStyle w:val="Default"/>
+        <w:ind w:firstLine="284"/>
+        <w:rPr>
+          <w:sz w:val="18"/>
+          <w:szCs w:val="14"/>
+          <w:lang w:val="en-US"/>
+        </w:rPr>
+      </w:pPr>
+      <w:r>
+        <w:rPr>
+          <w:sz w:val="18"/>
+          <w:szCs w:val="14"/>
+          <w:lang w:val="en-US"/>
+        </w:rPr>
+        <w:t>I</w:t>
+      </w:r>
+      <w:r>
+        <w:rPr>
+          <w:sz w:val="18"/>
+          <w:szCs w:val="14"/>
+          <w:lang w:val="en-US"/>
+        </w:rPr>
+        <w:t>t is necessary to produce in normal conditions</w:t>
+      </w:r>
+    </w:p>
+    <w:p>
+      <w:pPr>
+        <w:pStyle w:val="Default"/>
+        <w:ind w:firstLine="284"/>
+        <w:rPr>
+          <w:sz w:val="18"/>
+          <w:szCs w:val="14"/>
+          <w:lang w:val="en-US"/>
+        </w:rPr>
+      </w:pPr>
+      <w:r>
+        <w:rPr>
+          <w:sz w:val="18"/>
+          <w:szCs w:val="14"/>
+          <w:lang w:val="en-US"/>
+        </w:rPr>
+        <w:t xml:space="preserve">7. </w:t>
+      </w:r>
+      <w:r>
+        <w:rPr>
+          <w:sz w:val="18"/>
+          <w:szCs w:val="14"/>
+          <w:lang w:val="en-US"/>
+        </w:rPr>
+        <w:t>Raw materials must be renewable (for example, as biogas)</w:t>
+      </w:r>
+    </w:p>
+    <w:p>
+      <w:pPr>
+        <w:pStyle w:val="Default"/>
+        <w:ind w:firstLine="284"/>
+        <w:rPr>
+          <w:sz w:val="18"/>
+          <w:szCs w:val="14"/>
+          <w:lang w:val="en-US"/>
+        </w:rPr>
+      </w:pPr>
+      <w:r>
+        <w:rPr>
+          <w:sz w:val="18"/>
+          <w:szCs w:val="14"/>
+          <w:lang w:val="en-US"/>
+        </w:rPr>
+        <w:t>S</w:t>
+      </w:r>
+      <w:r>
+        <w:rPr>
+          <w:sz w:val="18"/>
+          <w:szCs w:val="14"/>
+          <w:lang w:val="en-US"/>
+        </w:rPr>
+        <w:t>o as not to deplete a natural resource (like coal).</w:t>
+      </w:r>
+    </w:p>
+    <w:p>
+      <w:pPr>
+        <w:pStyle w:val="Default"/>
+        <w:ind w:firstLine="284"/>
+        <w:rPr>
+          <w:sz w:val="18"/>
+          <w:szCs w:val="14"/>
+          <w:lang w:val="en-US"/>
+        </w:rPr>
+      </w:pPr>
+      <w:r>
+        <w:rPr>
+          <w:sz w:val="18"/>
+          <w:szCs w:val="14"/>
+          <w:lang w:val="en-US"/>
+        </w:rPr>
+        <w:t xml:space="preserve">8. </w:t>
+      </w:r>
+      <w:r>
+        <w:rPr>
+          <w:sz w:val="18"/>
+          <w:szCs w:val="14"/>
+          <w:lang w:val="en-US"/>
+        </w:rPr>
+        <w:t>The "green" process should reduce the number of stages and the number of intermediate</w:t>
+      </w:r>
+      <w:r>
+        <w:rPr>
+          <w:sz w:val="18"/>
+          <w:szCs w:val="14"/>
+          <w:lang w:val="en-US"/>
+        </w:rPr>
+        <w:t xml:space="preserve"> </w:t>
+      </w:r>
+      <w:r>
+        <w:rPr>
+          <w:sz w:val="18"/>
+          <w:szCs w:val="14"/>
+          <w:lang w:val="en-US"/>
+        </w:rPr>
+        <w:t>products</w:t>
+      </w:r>
+    </w:p>
+    <w:p>
+      <w:pPr>
+        <w:pStyle w:val="Default"/>
+        <w:ind w:firstLine="284"/>
+        <w:rPr>
+          <w:sz w:val="18"/>
+          <w:szCs w:val="14"/>
+          <w:lang w:val="en-US"/>
+        </w:rPr>
+      </w:pPr>
+      <w:r>
+        <w:rPr>
+          <w:sz w:val="18"/>
+          <w:szCs w:val="14"/>
+          <w:lang w:val="en-US"/>
+        </w:rPr>
+        <w:t xml:space="preserve">9. </w:t>
+      </w:r>
+      <w:r>
+        <w:rPr>
+          <w:sz w:val="18"/>
+          <w:szCs w:val="14"/>
+          <w:lang w:val="en-US"/>
+        </w:rPr>
+        <w:t>I</w:t>
+      </w:r>
+      <w:r>
+        <w:rPr>
+          <w:sz w:val="18"/>
+          <w:szCs w:val="14"/>
+          <w:lang w:val="en-US"/>
+        </w:rPr>
+        <w:t>f the product of green chemistry is not needed, it can be decomposed into safe chemicals.</w:t>
+      </w:r>
+    </w:p>
+    <w:p>
+      <w:pPr>
+        <w:pStyle w:val="Default"/>
+        <w:ind w:firstLine="284"/>
+        <w:rPr>
+          <w:sz w:val="18"/>
+          <w:szCs w:val="14"/>
+          <w:lang w:val="en-US"/>
+        </w:rPr>
+      </w:pPr>
+      <w:r>
+        <w:rPr>
+          <w:sz w:val="18"/>
+          <w:szCs w:val="14"/>
+          <w:lang w:val="en-US"/>
+        </w:rPr>
+        <w:t xml:space="preserve">10. </w:t>
+      </w:r>
+      <w:r>
+        <w:rPr>
+          <w:sz w:val="18"/>
+          <w:szCs w:val="14"/>
+        </w:rPr>
+        <w:t>С</w:t>
+      </w:r>
+      <w:proofErr w:type="spellStart"/>
+      <w:r>
+        <w:rPr>
+          <w:sz w:val="18"/>
+          <w:szCs w:val="14"/>
+          <w:lang w:val="en-US"/>
+        </w:rPr>
+        <w:t>atalytic</w:t>
+      </w:r>
+      <w:proofErr w:type="spellEnd"/>
+      <w:r>
+        <w:rPr>
+          <w:sz w:val="18"/>
+          <w:szCs w:val="14"/>
+          <w:lang w:val="en-US"/>
+        </w:rPr>
+        <w:t xml:space="preserve"> reagents should be used again and again</w:t>
+      </w:r>
+    </w:p>
+    <w:p>
+      <w:pPr>
+        <w:pStyle w:val="Default"/>
+        <w:ind w:firstLine="284"/>
+        <w:rPr>
+          <w:sz w:val="18"/>
+          <w:szCs w:val="14"/>
+          <w:lang w:val="en-US"/>
+        </w:rPr>
+      </w:pPr>
+      <w:r>
+        <w:rPr>
+          <w:sz w:val="18"/>
+          <w:szCs w:val="14"/>
+          <w:lang w:val="en-US"/>
+        </w:rPr>
+        <w:t xml:space="preserve">11. </w:t>
+      </w:r>
+      <w:r>
+        <w:rPr>
+          <w:sz w:val="18"/>
+          <w:szCs w:val="14"/>
+          <w:lang w:val="en-US"/>
+        </w:rPr>
+        <w:t>T</w:t>
+      </w:r>
+      <w:r>
+        <w:rPr>
+          <w:sz w:val="18"/>
+          <w:szCs w:val="14"/>
+          <w:lang w:val="en-US"/>
+        </w:rPr>
+        <w:t>here should be no risk of an accident, fire or leakage of a dangerous substance</w:t>
+      </w:r>
+    </w:p>
+    <w:p>
+      <w:pPr>
+        <w:pStyle w:val="Default"/>
+        <w:ind w:firstLine="284"/>
+        <w:rPr>
+          <w:sz w:val="18"/>
+          <w:szCs w:val="14"/>
+          <w:lang w:val="en-US"/>
+        </w:rPr>
+      </w:pPr>
+      <w:r>
+        <w:rPr>
+          <w:sz w:val="18"/>
+          <w:szCs w:val="14"/>
+          <w:lang w:val="en-US"/>
+        </w:rPr>
+        <w:t>Green chemistry faces many challenges.</w:t>
+      </w:r>
+    </w:p>
+    <w:p>
+      <w:pPr>
+        <w:pStyle w:val="Default"/>
+        <w:ind w:firstLine="284"/>
+        <w:rPr>
+          <w:sz w:val="18"/>
+          <w:szCs w:val="14"/>
+          <w:lang w:val="en-US"/>
+        </w:rPr>
+      </w:pPr>
+      <w:r>
+        <w:rPr>
+          <w:sz w:val="18"/>
+          <w:szCs w:val="14"/>
+          <w:lang w:val="en-US"/>
+        </w:rPr>
+        <w:t>C</w:t>
+      </w:r>
+      <w:r>
+        <w:rPr>
+          <w:sz w:val="18"/>
+          <w:szCs w:val="14"/>
+          <w:lang w:val="en-US"/>
+        </w:rPr>
+        <w:t>ountries are interested in scientists</w:t>
+      </w:r>
+    </w:p>
+    <w:p>
+      <w:pPr>
+        <w:pStyle w:val="Default"/>
+        <w:ind w:firstLine="284"/>
+        <w:rPr>
+          <w:sz w:val="18"/>
+          <w:szCs w:val="14"/>
+          <w:lang w:val="en-US"/>
+        </w:rPr>
+      </w:pPr>
+      <w:r>
+        <w:rPr>
+          <w:sz w:val="18"/>
+          <w:szCs w:val="14"/>
+          <w:lang w:val="en-US"/>
+        </w:rPr>
+        <w:t xml:space="preserve">they offer prizes for new technologies </w:t>
+      </w:r>
+      <w:r>
+        <w:rPr>
+          <w:sz w:val="18"/>
+          <w:szCs w:val="14"/>
+          <w:lang w:val="en-US"/>
+        </w:rPr>
+        <w:t>which</w:t>
+      </w:r>
+      <w:r>
+        <w:rPr>
+          <w:sz w:val="18"/>
+          <w:szCs w:val="14"/>
+          <w:lang w:val="en-US"/>
+        </w:rPr>
+        <w:t xml:space="preserve"> follow these rules</w:t>
+      </w:r>
+    </w:p>
+    <w:p>
+      <w:pPr>
+        <w:spacing w:after="0" w:line="240" w:lineRule="auto"/>
+        <w:jc w:val="left"/>
+        <w:rPr>
+          <w:rFonts w:ascii="Times New Roman" w:hAnsi="Times New Roman" w:cs="Times New Roman"/>
+          <w:sz w:val="24"/>
+          <w:szCs w:val="20"/>
+        </w:rPr>
+      </w:pPr>
+    </w:p>
+    <w:p>
+      <w:pPr>
+        <w:spacing w:after="0" w:line="240" w:lineRule="auto"/>
+        <w:jc w:val="left"/>
+        <w:rPr>
+          <w:rFonts w:ascii="Times New Roman" w:hAnsi="Times New Roman" w:cs="Times New Roman"/>
+          <w:sz w:val="24"/>
+          <w:szCs w:val="20"/>
+        </w:rPr>
+      </w:pPr>
+    </w:p>
+    <w:p>
+      <w:pPr>
+        <w:spacing w:after="0" w:line="240" w:lineRule="auto"/>
+        <w:jc w:val="left"/>
+        <w:rPr>
+          <w:rFonts w:ascii="Times New Roman" w:hAnsi="Times New Roman" w:cs="Times New Roman"/>
+          <w:sz w:val="24"/>
+          <w:szCs w:val="20"/>
+          <w:lang w:val="en-US"/>
+        </w:rPr>
+      </w:pPr>
+      <w:r>
+        <w:rPr>
+          <w:noProof/>
+        </w:rPr>
+        <w:lastRenderedPageBreak/>
+        <w:drawing>
+          <wp:anchor distT="0" distB="0" distL="114300" distR="114300" simplePos="0" relativeHeight="251661312" behindDoc="1" locked="0" layoutInCell="1" allowOverlap="1" wp14:anchorId="49B0394F" wp14:editId="0D59180C">
+            <wp:simplePos x="0" y="0"/>
+            <wp:positionH relativeFrom="column">
+              <wp:posOffset>4371340</wp:posOffset>
+            </wp:positionH>
+            <wp:positionV relativeFrom="paragraph">
+              <wp:posOffset>138430</wp:posOffset>
+            </wp:positionV>
+            <wp:extent cx="2313940" cy="4097020"/>
+            <wp:effectExtent l="0" t="0" r="0" b="0"/>
+            <wp:wrapTight wrapText="bothSides">
+              <wp:wrapPolygon edited="0">
+                <wp:start x="0" y="0"/>
+                <wp:lineTo x="0" y="21493"/>
+                <wp:lineTo x="21339" y="21493"/>
+                <wp:lineTo x="21339" y="0"/>
+                <wp:lineTo x="0" y="0"/>
+              </wp:wrapPolygon>
+            </wp:wrapTight>
+            <wp:docPr id="3" name="Рисунок 3"/>
+            <wp:cNvGraphicFramePr>
+              <a:graphicFrameLocks xmlns:a="http://schemas.openxmlformats.org/drawingml/2006/main" noChangeAspect="1"/>
+            </wp:cNvGraphicFramePr>
+            <a:graphic xmlns:a="http://schemas.openxmlformats.org/drawingml/2006/main">
+              <a:graphicData uri="http://schemas.openxmlformats.org/drawingml/2006/picture">
+                <pic:pic xmlns:pic="http://schemas.openxmlformats.org/drawingml/2006/picture">
+                  <pic:nvPicPr>
+                    <pic:cNvPr id="0" name="Picture 1"/>
+                    <pic:cNvPicPr>
+                      <a:picLocks noChangeAspect="1" noChangeArrowheads="1"/>
+                    </pic:cNvPicPr>
+                  </pic:nvPicPr>
+                  <pic:blipFill rotWithShape="1">
+                    <a:blip r:embed="rId7">
+                      <a:extLst>
+                        <a:ext uri="{28A0092B-C50C-407E-A947-70E740481C1C}">
+                          <a14:useLocalDpi xmlns:a14="http://schemas.microsoft.com/office/drawing/2010/main" val="0"/>
+                        </a:ext>
+                      </a:extLst>
+                    </a:blip>
+                    <a:srcRect l="2583" t="15418" b="6168"/>
+                    <a:stretch/>
+                  </pic:blipFill>
+                  <pic:spPr bwMode="auto">
+                    <a:xfrm>
+                      <a:off x="0" y="0"/>
+                      <a:ext cx="2313940" cy="4097020"/>
+                    </a:xfrm>
+                    <a:prstGeom prst="rect">
+                      <a:avLst/>
+                    </a:prstGeom>
+                    <a:noFill/>
+                    <a:ln>
+                      <a:noFill/>
+                    </a:ln>
+                    <a:extLst>
+                      <a:ext uri="{53640926-AAD7-44D8-BBD7-CCE9431645EC}">
+                        <a14:shadowObscured xmlns:a14="http://schemas.microsoft.com/office/drawing/2010/main"/>
+                      </a:ext>
+                    </a:extLst>
+                  </pic:spPr>
+                </pic:pic>
+              </a:graphicData>
+            </a:graphic>
+            <wp14:sizeRelH relativeFrom="page">
+              <wp14:pctWidth>0</wp14:pctWidth>
+            </wp14:sizeRelH>
+            <wp14:sizeRelV relativeFrom="page">
+              <wp14:pctHeight>0</wp14:pctHeight>
+            </wp14:sizeRelV>
+          </wp:anchor>
+        </w:drawing>
+      </w:r>
       <w:r>
         <w:rPr>
           <w:rFonts w:ascii="Times New Roman" w:hAnsi="Times New Roman" w:cs="Times New Roman"/>
@@ -4026,95 +5634,132 @@
         </w:rPr>
         <w:t>Forensic Chemistry</w:t>
       </w:r>
-    </w:p>
-    <w:p>
-      <w:pPr>
-        <w:spacing w:after="0" w:line="240" w:lineRule="auto"/>
-        <w:ind w:firstLine="284"/>
-        <w:jc w:val="left"/>
-        <w:rPr>
-          <w:rFonts w:ascii="Times New Roman" w:hAnsi="Times New Roman" w:cs="Times New Roman"/>
-          <w:sz w:val="24"/>
-          <w:szCs w:val="20"/>
-          <w:lang w:val="en-US"/>
-        </w:rPr>
-      </w:pPr>
-      <w:r>
-        <w:rPr>
-          <w:rFonts w:ascii="Times New Roman" w:hAnsi="Times New Roman" w:cs="Times New Roman"/>
-          <w:sz w:val="24"/>
-          <w:szCs w:val="20"/>
-          <w:lang w:val="en-US"/>
-        </w:rPr>
-        <w:t>Forensic chemistry is the application of chemistry to law enforcemen</w:t>
-      </w:r>
-      <w:r>
-        <w:rPr>
-          <w:rFonts w:ascii="Times New Roman" w:hAnsi="Times New Roman" w:cs="Times New Roman"/>
-          <w:sz w:val="24"/>
-          <w:szCs w:val="20"/>
-          <w:lang w:val="en-US"/>
-        </w:rPr>
-        <w:t>t</w:t>
-      </w:r>
-      <w:r>
-        <w:rPr>
-          <w:rFonts w:ascii="Times New Roman" w:hAnsi="Times New Roman" w:cs="Times New Roman"/>
-          <w:sz w:val="24"/>
-          <w:szCs w:val="20"/>
+      <w:r>
+        <w:rPr>
+          <w:lang w:val="en-US"/>
+        </w:rPr>
+        <w:t xml:space="preserve"> </w:t>
+      </w:r>
+    </w:p>
+    <w:p>
+      <w:pPr>
+        <w:spacing w:after="0" w:line="240" w:lineRule="auto"/>
+        <w:ind w:firstLine="284"/>
+        <w:jc w:val="left"/>
+        <w:rPr>
+          <w:rFonts w:ascii="Times New Roman" w:hAnsi="Times New Roman" w:cs="Times New Roman"/>
+          <w:sz w:val="18"/>
+          <w:szCs w:val="14"/>
+          <w:lang w:val="en-US"/>
+        </w:rPr>
+      </w:pPr>
+      <w:r>
+        <w:rPr>
+          <w:rFonts w:ascii="Times New Roman" w:hAnsi="Times New Roman" w:cs="Times New Roman"/>
+          <w:sz w:val="18"/>
+          <w:szCs w:val="14"/>
+          <w:lang w:val="en-US"/>
+        </w:rPr>
+        <w:t>Forensic chemistry is the application of chemistry to law enforcement.</w:t>
+      </w:r>
+    </w:p>
+    <w:p>
+      <w:pPr>
+        <w:spacing w:after="0" w:line="240" w:lineRule="auto"/>
+        <w:ind w:firstLine="284"/>
+        <w:jc w:val="left"/>
+        <w:rPr>
+          <w:rFonts w:ascii="Times New Roman" w:hAnsi="Times New Roman" w:cs="Times New Roman"/>
+          <w:sz w:val="18"/>
+          <w:szCs w:val="14"/>
+          <w:lang w:val="en-US"/>
+        </w:rPr>
+      </w:pPr>
+      <w:r>
+        <w:rPr>
+          <w:rFonts w:ascii="Times New Roman" w:hAnsi="Times New Roman" w:cs="Times New Roman"/>
+          <w:sz w:val="18"/>
+          <w:szCs w:val="14"/>
+          <w:lang w:val="en-US"/>
+        </w:rPr>
+        <w:t>It is used to find production mistakes.</w:t>
+      </w:r>
+    </w:p>
+    <w:p>
+      <w:pPr>
+        <w:spacing w:after="0" w:line="240" w:lineRule="auto"/>
+        <w:ind w:firstLine="284"/>
+        <w:jc w:val="left"/>
+        <w:rPr>
+          <w:rFonts w:ascii="Times New Roman" w:hAnsi="Times New Roman" w:cs="Times New Roman"/>
+          <w:sz w:val="18"/>
+          <w:szCs w:val="14"/>
+          <w:lang w:val="en-US"/>
+        </w:rPr>
+      </w:pPr>
+      <w:r>
+        <w:rPr>
+          <w:rFonts w:ascii="Times New Roman" w:hAnsi="Times New Roman" w:cs="Times New Roman"/>
+          <w:sz w:val="18"/>
+          <w:szCs w:val="14"/>
+          <w:lang w:val="en-US"/>
+        </w:rPr>
+        <w:t>There are many analytical methods</w:t>
+      </w:r>
+      <w:r>
+        <w:rPr>
+          <w:rFonts w:ascii="Times New Roman" w:hAnsi="Times New Roman" w:cs="Times New Roman"/>
+          <w:sz w:val="18"/>
+          <w:szCs w:val="14"/>
           <w:lang w:val="en-US"/>
         </w:rPr>
         <w:t>.</w:t>
       </w:r>
-    </w:p>
-    <w:p>
-      <w:pPr>
-        <w:spacing w:after="0" w:line="240" w:lineRule="auto"/>
-        <w:ind w:firstLine="284"/>
-        <w:jc w:val="left"/>
-        <w:rPr>
-          <w:rFonts w:ascii="Times New Roman" w:hAnsi="Times New Roman" w:cs="Times New Roman"/>
-          <w:sz w:val="24"/>
-          <w:szCs w:val="20"/>
-          <w:lang w:val="en-US"/>
-        </w:rPr>
-      </w:pPr>
-      <w:r>
-        <w:rPr>
-          <w:rFonts w:ascii="Times New Roman" w:hAnsi="Times New Roman" w:cs="Times New Roman"/>
-          <w:sz w:val="24"/>
-          <w:szCs w:val="20"/>
-          <w:lang w:val="en-US"/>
-        </w:rPr>
-        <w:t>It is used to find production mistakes.</w:t>
-      </w:r>
-    </w:p>
-    <w:p>
-      <w:pPr>
-        <w:spacing w:after="0" w:line="240" w:lineRule="auto"/>
-        <w:ind w:firstLine="284"/>
-        <w:jc w:val="left"/>
-        <w:rPr>
-          <w:rFonts w:ascii="Times New Roman" w:hAnsi="Times New Roman" w:cs="Times New Roman"/>
-          <w:sz w:val="24"/>
-          <w:szCs w:val="20"/>
-          <w:lang w:val="en-US"/>
-        </w:rPr>
-      </w:pPr>
-      <w:r>
-        <w:rPr>
-          <w:rFonts w:ascii="Times New Roman" w:hAnsi="Times New Roman" w:cs="Times New Roman"/>
-          <w:sz w:val="24"/>
-          <w:szCs w:val="20"/>
-          <w:lang w:val="en-US"/>
-        </w:rPr>
-        <w:t>There are many analytical methods to detect chemical changes during some kind of incident</w:t>
-      </w:r>
-      <w:r>
-        <w:rPr>
-          <w:rFonts w:ascii="Times New Roman" w:hAnsi="Times New Roman" w:cs="Times New Roman"/>
-          <w:sz w:val="24"/>
-          <w:szCs w:val="20"/>
+      <w:r>
+        <w:rPr>
+          <w:rFonts w:ascii="Times New Roman" w:hAnsi="Times New Roman" w:cs="Times New Roman"/>
+          <w:sz w:val="18"/>
+          <w:szCs w:val="14"/>
+          <w:lang w:val="en-US"/>
+        </w:rPr>
+        <w:t xml:space="preserve"> </w:t>
+      </w:r>
+    </w:p>
+    <w:p>
+      <w:pPr>
+        <w:spacing w:after="0" w:line="240" w:lineRule="auto"/>
+        <w:ind w:firstLine="284"/>
+        <w:jc w:val="left"/>
+        <w:rPr>
+          <w:rFonts w:ascii="Times New Roman" w:hAnsi="Times New Roman" w:cs="Times New Roman"/>
+          <w:sz w:val="18"/>
+          <w:szCs w:val="14"/>
+          <w:lang w:val="en-US"/>
+        </w:rPr>
+      </w:pPr>
+      <w:r>
+        <w:rPr>
+          <w:rFonts w:ascii="Times New Roman" w:hAnsi="Times New Roman" w:cs="Times New Roman"/>
+          <w:sz w:val="18"/>
+          <w:szCs w:val="14"/>
+          <w:lang w:val="en-US"/>
+        </w:rPr>
+        <w:t>T</w:t>
+      </w:r>
+      <w:r>
+        <w:rPr>
+          <w:rFonts w:ascii="Times New Roman" w:hAnsi="Times New Roman" w:cs="Times New Roman"/>
+          <w:sz w:val="18"/>
+          <w:szCs w:val="14"/>
+          <w:lang w:val="en-US"/>
+        </w:rPr>
+        <w:t>hey help to detect chemical changes during an incident</w:t>
+      </w:r>
+      <w:r>
+        <w:rPr>
+          <w:rFonts w:ascii="Times New Roman" w:hAnsi="Times New Roman" w:cs="Times New Roman"/>
+          <w:sz w:val="18"/>
+          <w:szCs w:val="14"/>
           <w:lang w:val="en-US"/>
         </w:rPr>
         <w:t>.</w:t>
@@ -4127,34 +5772,47 @@
         <w:jc w:val="left"/>
         <w:rPr>
           <w:rFonts w:ascii="Times New Roman" w:hAnsi="Times New Roman" w:cs="Times New Roman"/>
-          <w:sz w:val="24"/>
-          <w:szCs w:val="20"/>
-          <w:lang w:val="en-US"/>
-        </w:rPr>
-      </w:pPr>
-      <w:r>
-        <w:rPr>
-          <w:rFonts w:ascii="Times New Roman" w:hAnsi="Times New Roman" w:cs="Times New Roman"/>
-          <w:sz w:val="24"/>
-          <w:szCs w:val="20"/>
-          <w:lang w:val="en-US"/>
-        </w:rPr>
-        <w:t>F</w:t>
-      </w:r>
-      <w:r>
-        <w:rPr>
-          <w:rFonts w:ascii="Times New Roman" w:hAnsi="Times New Roman" w:cs="Times New Roman"/>
-          <w:sz w:val="24"/>
-          <w:szCs w:val="20"/>
-          <w:lang w:val="en-US"/>
-        </w:rPr>
-        <w:t>orensic chemistry helps to reconstruct the sequence of events</w:t>
-      </w:r>
-      <w:r>
-        <w:rPr>
-          <w:rFonts w:ascii="Times New Roman" w:hAnsi="Times New Roman" w:cs="Times New Roman"/>
-          <w:sz w:val="24"/>
-          <w:szCs w:val="20"/>
+          <w:sz w:val="18"/>
+          <w:szCs w:val="14"/>
+          <w:lang w:val="en-US"/>
+        </w:rPr>
+      </w:pPr>
+      <w:r>
+        <w:rPr>
+          <w:rFonts w:ascii="Times New Roman" w:hAnsi="Times New Roman" w:cs="Times New Roman"/>
+          <w:sz w:val="18"/>
+          <w:szCs w:val="14"/>
+          <w:lang w:val="en-US"/>
+        </w:rPr>
+        <w:t>Forensic chemistry helps to reconstruct the sequence of events.</w:t>
+      </w:r>
+    </w:p>
+    <w:p>
+      <w:pPr>
+        <w:spacing w:after="0" w:line="240" w:lineRule="auto"/>
+        <w:ind w:firstLine="284"/>
+        <w:jc w:val="left"/>
+        <w:rPr>
+          <w:rFonts w:ascii="Times New Roman" w:hAnsi="Times New Roman" w:cs="Times New Roman"/>
+          <w:sz w:val="18"/>
+          <w:szCs w:val="14"/>
+          <w:lang w:val="en-US"/>
+        </w:rPr>
+      </w:pPr>
+      <w:r>
+        <w:rPr>
+          <w:rFonts w:ascii="Times New Roman" w:hAnsi="Times New Roman" w:cs="Times New Roman"/>
+          <w:sz w:val="18"/>
+          <w:szCs w:val="14"/>
+          <w:lang w:val="en-US"/>
+        </w:rPr>
+        <w:t>Forensic chemistry is unique</w:t>
+      </w:r>
+      <w:r>
+        <w:rPr>
+          <w:rFonts w:ascii="Times New Roman" w:hAnsi="Times New Roman" w:cs="Times New Roman"/>
+          <w:sz w:val="18"/>
+          <w:szCs w:val="14"/>
           <w:lang w:val="en-US"/>
         </w:rPr>
         <w:t>.</w:t>
@@ -4167,65 +5825,149 @@
         <w:jc w:val="left"/>
         <w:rPr>
           <w:rFonts w:ascii="Times New Roman" w:hAnsi="Times New Roman" w:cs="Times New Roman"/>
-          <w:sz w:val="24"/>
-          <w:szCs w:val="20"/>
-          <w:lang w:val="en-US"/>
-        </w:rPr>
-      </w:pPr>
-      <w:r>
-        <w:rPr>
-          <w:rFonts w:ascii="Times New Roman" w:hAnsi="Times New Roman" w:cs="Times New Roman"/>
-          <w:sz w:val="24"/>
-          <w:szCs w:val="20"/>
-          <w:lang w:val="en-US"/>
-        </w:rPr>
-        <w:t>Forensic chemistry is uniqu</w:t>
-      </w:r>
-      <w:r>
-        <w:rPr>
-          <w:rFonts w:ascii="Times New Roman" w:hAnsi="Times New Roman" w:cs="Times New Roman"/>
-          <w:sz w:val="24"/>
-          <w:szCs w:val="20"/>
-          <w:lang w:val="en-US"/>
-        </w:rPr>
-        <w:t xml:space="preserve">e </w:t>
-      </w:r>
-      <w:r>
-        <w:rPr>
-          <w:rFonts w:ascii="Times New Roman" w:hAnsi="Times New Roman" w:cs="Times New Roman"/>
-          <w:sz w:val="24"/>
-          <w:szCs w:val="20"/>
-          <w:lang w:val="en-US"/>
-        </w:rPr>
-        <w:t>in that it meets the needs of both the scientific and legal communities.</w:t>
-      </w:r>
-    </w:p>
-    <w:p>
-      <w:pPr>
-        <w:spacing w:after="0" w:line="240" w:lineRule="auto"/>
-        <w:ind w:firstLine="284"/>
-        <w:jc w:val="left"/>
-        <w:rPr>
-          <w:rFonts w:ascii="Times New Roman" w:hAnsi="Times New Roman" w:cs="Times New Roman"/>
-          <w:sz w:val="24"/>
-          <w:szCs w:val="20"/>
-          <w:lang w:val="en-US"/>
-        </w:rPr>
-      </w:pPr>
-      <w:r>
-        <w:rPr>
-          <w:rFonts w:ascii="Times New Roman" w:hAnsi="Times New Roman" w:cs="Times New Roman"/>
-          <w:sz w:val="24"/>
-          <w:szCs w:val="20"/>
-          <w:lang w:val="en-US"/>
-        </w:rPr>
-        <w:t>One particularly useful method the use of a gas chromatograph-mass spectrometer</w:t>
-      </w:r>
-      <w:r>
-        <w:rPr>
-          <w:rFonts w:ascii="Times New Roman" w:hAnsi="Times New Roman" w:cs="Times New Roman"/>
-          <w:sz w:val="24"/>
-          <w:szCs w:val="20"/>
+          <w:sz w:val="18"/>
+          <w:szCs w:val="14"/>
+          <w:lang w:val="en-US"/>
+        </w:rPr>
+      </w:pPr>
+      <w:r>
+        <w:rPr>
+          <w:rFonts w:ascii="Times New Roman" w:hAnsi="Times New Roman" w:cs="Times New Roman"/>
+          <w:sz w:val="18"/>
+          <w:szCs w:val="14"/>
+          <w:lang w:val="en-US"/>
+        </w:rPr>
+        <w:t>I</w:t>
+      </w:r>
+      <w:r>
+        <w:rPr>
+          <w:rFonts w:ascii="Times New Roman" w:hAnsi="Times New Roman" w:cs="Times New Roman"/>
+          <w:sz w:val="18"/>
+          <w:szCs w:val="14"/>
+          <w:lang w:val="en-US"/>
+        </w:rPr>
+        <w:t>t meets the needs of the scientific and legal communities.</w:t>
+      </w:r>
+    </w:p>
+    <w:p>
+      <w:pPr>
+        <w:spacing w:after="0" w:line="240" w:lineRule="auto"/>
+        <w:ind w:firstLine="284"/>
+        <w:jc w:val="left"/>
+        <w:rPr>
+          <w:rFonts w:ascii="Times New Roman" w:hAnsi="Times New Roman" w:cs="Times New Roman"/>
+          <w:sz w:val="18"/>
+          <w:szCs w:val="14"/>
+          <w:lang w:val="en-US"/>
+        </w:rPr>
+      </w:pPr>
+      <w:r>
+        <w:rPr>
+          <w:rFonts w:ascii="Times New Roman" w:hAnsi="Times New Roman" w:cs="Times New Roman"/>
+          <w:sz w:val="18"/>
+          <w:szCs w:val="14"/>
+          <w:lang w:val="en-US"/>
+        </w:rPr>
+        <w:t>T</w:t>
+      </w:r>
+      <w:r>
+        <w:rPr>
+          <w:rFonts w:ascii="Times New Roman" w:hAnsi="Times New Roman" w:cs="Times New Roman"/>
+          <w:sz w:val="18"/>
+          <w:szCs w:val="14"/>
+          <w:lang w:val="en-US"/>
+        </w:rPr>
+        <w:t>he gas chromatography-mass spectrometry method is particularly useful</w:t>
+      </w:r>
+    </w:p>
+    <w:p>
+      <w:pPr>
+        <w:spacing w:after="0" w:line="240" w:lineRule="auto"/>
+        <w:ind w:firstLine="284"/>
+        <w:jc w:val="left"/>
+        <w:rPr>
+          <w:rFonts w:ascii="Times New Roman" w:hAnsi="Times New Roman" w:cs="Times New Roman"/>
+          <w:sz w:val="18"/>
+          <w:szCs w:val="14"/>
+          <w:lang w:val="en-US"/>
+        </w:rPr>
+      </w:pPr>
+      <w:r>
+        <w:rPr>
+          <w:rFonts w:ascii="Times New Roman" w:hAnsi="Times New Roman" w:cs="Times New Roman"/>
+          <w:sz w:val="18"/>
+          <w:szCs w:val="14"/>
+          <w:lang w:val="en-US"/>
+        </w:rPr>
+        <w:t>This method simultaneously separates, identifies and quantifies the components of an unknown substance or mixture.</w:t>
+      </w:r>
+    </w:p>
+    <w:p>
+      <w:pPr>
+        <w:spacing w:after="0" w:line="240" w:lineRule="auto"/>
+        <w:ind w:firstLine="284"/>
+        <w:jc w:val="left"/>
+        <w:rPr>
+          <w:rFonts w:ascii="Times New Roman" w:hAnsi="Times New Roman" w:cs="Times New Roman"/>
+          <w:sz w:val="18"/>
+          <w:szCs w:val="14"/>
+          <w:lang w:val="en-US"/>
+        </w:rPr>
+      </w:pPr>
+      <w:r>
+        <w:rPr>
+          <w:rFonts w:ascii="Times New Roman" w:hAnsi="Times New Roman" w:cs="Times New Roman"/>
+          <w:sz w:val="18"/>
+          <w:szCs w:val="14"/>
+          <w:lang w:val="en-US"/>
+        </w:rPr>
+        <w:t>Gas chromatography-mass spectrometry consists of two connected instruments.</w:t>
+      </w:r>
+    </w:p>
+    <w:p>
+      <w:pPr>
+        <w:spacing w:after="0" w:line="240" w:lineRule="auto"/>
+        <w:ind w:firstLine="284"/>
+        <w:jc w:val="left"/>
+        <w:rPr>
+          <w:rFonts w:ascii="Times New Roman" w:hAnsi="Times New Roman" w:cs="Times New Roman"/>
+          <w:sz w:val="18"/>
+          <w:szCs w:val="14"/>
+          <w:lang w:val="en-US"/>
+        </w:rPr>
+      </w:pPr>
+      <w:r>
+        <w:rPr>
+          <w:rFonts w:ascii="Times New Roman" w:hAnsi="Times New Roman" w:cs="Times New Roman"/>
+          <w:sz w:val="18"/>
+          <w:szCs w:val="14"/>
+          <w:lang w:val="en-US"/>
+        </w:rPr>
+        <w:t xml:space="preserve">The gas chromatograph is a hot </w:t>
+      </w:r>
+      <w:r>
+        <w:rPr>
+          <w:rFonts w:ascii="Times New Roman" w:hAnsi="Times New Roman" w:cs="Times New Roman"/>
+          <w:sz w:val="18"/>
+          <w:szCs w:val="14"/>
+          <w:lang w:val="en-US"/>
+        </w:rPr>
+        <w:t>oven</w:t>
+      </w:r>
+      <w:r>
+        <w:rPr>
+          <w:rFonts w:ascii="Times New Roman" w:hAnsi="Times New Roman" w:cs="Times New Roman"/>
+          <w:sz w:val="18"/>
+          <w:szCs w:val="14"/>
+          <w:lang w:val="en-US"/>
+        </w:rPr>
+        <w:t xml:space="preserve"> with a temperature of 150-350 degrees Celsius</w:t>
+      </w:r>
+      <w:r>
+        <w:rPr>
+          <w:rFonts w:ascii="Times New Roman" w:hAnsi="Times New Roman" w:cs="Times New Roman"/>
+          <w:sz w:val="18"/>
+          <w:szCs w:val="14"/>
           <w:lang w:val="en-US"/>
         </w:rPr>
         <w:t>.</w:t>
@@ -4238,16 +5980,131 @@
         <w:jc w:val="left"/>
         <w:rPr>
           <w:rFonts w:ascii="Times New Roman" w:hAnsi="Times New Roman" w:cs="Times New Roman"/>
-          <w:sz w:val="24"/>
-          <w:szCs w:val="20"/>
-          <w:lang w:val="en-US"/>
-        </w:rPr>
-      </w:pPr>
-      <w:r>
-        <w:rPr>
-          <w:rFonts w:ascii="Times New Roman" w:hAnsi="Times New Roman" w:cs="Times New Roman"/>
-          <w:sz w:val="24"/>
-          <w:szCs w:val="20"/>
+          <w:sz w:val="18"/>
+          <w:szCs w:val="14"/>
+          <w:lang w:val="en-US"/>
+        </w:rPr>
+      </w:pPr>
+      <w:r>
+        <w:rPr>
+          <w:rFonts w:ascii="Times New Roman" w:hAnsi="Times New Roman" w:cs="Times New Roman"/>
+          <w:sz w:val="18"/>
+          <w:szCs w:val="14"/>
+          <w:lang w:val="en-US"/>
+        </w:rPr>
+        <w:t xml:space="preserve">It contains a bent or coiled, specially packed or coated glass column </w:t>
+      </w:r>
+      <w:r>
+        <w:rPr>
+          <w:rFonts w:ascii="Times New Roman" w:hAnsi="Times New Roman" w:cs="Times New Roman"/>
+          <w:sz w:val="18"/>
+          <w:szCs w:val="14"/>
+          <w:lang w:val="en-US"/>
+        </w:rPr>
+        <w:t xml:space="preserve">with a long </w:t>
+      </w:r>
+      <w:r>
+        <w:rPr>
+          <w:rFonts w:ascii="Times New Roman" w:hAnsi="Times New Roman" w:cs="Times New Roman"/>
+          <w:sz w:val="18"/>
+          <w:szCs w:val="14"/>
+          <w:lang w:val="en-US"/>
+        </w:rPr>
+        <w:t>one or a few meters.</w:t>
+      </w:r>
+    </w:p>
+    <w:p>
+      <w:pPr>
+        <w:spacing w:after="0" w:line="240" w:lineRule="auto"/>
+        <w:ind w:firstLine="284"/>
+        <w:jc w:val="left"/>
+        <w:rPr>
+          <w:rFonts w:ascii="Times New Roman" w:hAnsi="Times New Roman" w:cs="Times New Roman"/>
+          <w:sz w:val="18"/>
+          <w:szCs w:val="14"/>
+          <w:lang w:val="en-US"/>
+        </w:rPr>
+      </w:pPr>
+      <w:r>
+        <w:rPr>
+          <w:rFonts w:ascii="Times New Roman" w:hAnsi="Times New Roman" w:cs="Times New Roman"/>
+          <w:sz w:val="18"/>
+          <w:szCs w:val="14"/>
+          <w:lang w:val="en-US"/>
+        </w:rPr>
+        <w:t xml:space="preserve">A little unknown substance is dissolved in an organic solution of chloroform and methanol. </w:t>
+      </w:r>
+    </w:p>
+    <w:p>
+      <w:pPr>
+        <w:spacing w:after="0" w:line="240" w:lineRule="auto"/>
+        <w:ind w:firstLine="284"/>
+        <w:jc w:val="left"/>
+        <w:rPr>
+          <w:rFonts w:ascii="Times New Roman" w:hAnsi="Times New Roman" w:cs="Times New Roman"/>
+          <w:sz w:val="18"/>
+          <w:szCs w:val="14"/>
+          <w:lang w:val="en-US"/>
+        </w:rPr>
+      </w:pPr>
+      <w:r>
+        <w:rPr>
+          <w:rFonts w:ascii="Times New Roman" w:hAnsi="Times New Roman" w:cs="Times New Roman"/>
+          <w:sz w:val="18"/>
+          <w:szCs w:val="14"/>
+          <w:lang w:val="en-US"/>
+        </w:rPr>
+        <w:t>Then they are quickly introduced into the column.</w:t>
+      </w:r>
+    </w:p>
+    <w:p>
+      <w:pPr>
+        <w:spacing w:after="0" w:line="240" w:lineRule="auto"/>
+        <w:ind w:firstLine="284"/>
+        <w:jc w:val="left"/>
+        <w:rPr>
+          <w:rFonts w:ascii="Times New Roman" w:hAnsi="Times New Roman" w:cs="Times New Roman"/>
+          <w:sz w:val="18"/>
+          <w:szCs w:val="14"/>
+          <w:lang w:val="en-US"/>
+        </w:rPr>
+      </w:pPr>
+      <w:r>
+        <w:rPr>
+          <w:rFonts w:ascii="Times New Roman" w:hAnsi="Times New Roman" w:cs="Times New Roman"/>
+          <w:sz w:val="18"/>
+          <w:szCs w:val="14"/>
+          <w:lang w:val="en-US"/>
+        </w:rPr>
+        <w:t>These volatile substances evaporate</w:t>
+      </w:r>
+      <w:r>
+        <w:rPr>
+          <w:rFonts w:ascii="Times New Roman" w:hAnsi="Times New Roman" w:cs="Times New Roman"/>
+          <w:sz w:val="18"/>
+          <w:szCs w:val="14"/>
+          <w:lang w:val="en-US"/>
+        </w:rPr>
+        <w:t>.</w:t>
+      </w:r>
+    </w:p>
+    <w:p>
+      <w:pPr>
+        <w:spacing w:after="0" w:line="240" w:lineRule="auto"/>
+        <w:ind w:firstLine="284"/>
+        <w:jc w:val="left"/>
+        <w:rPr>
+          <w:rFonts w:ascii="Times New Roman" w:hAnsi="Times New Roman" w:cs="Times New Roman"/>
+          <w:sz w:val="18"/>
+          <w:szCs w:val="14"/>
+          <w:lang w:val="en-US"/>
+        </w:rPr>
+      </w:pPr>
+      <w:r>
+        <w:rPr>
+          <w:rFonts w:ascii="Times New Roman" w:hAnsi="Times New Roman" w:cs="Times New Roman"/>
+          <w:sz w:val="18"/>
+          <w:szCs w:val="14"/>
           <w:lang w:val="en-US"/>
         </w:rPr>
         <w:t>T</w:t>
@@ -4255,154 +6112,70 @@
       <w:r>
         <w:rPr>
           <w:rFonts w:ascii="Times New Roman" w:hAnsi="Times New Roman" w:cs="Times New Roman"/>
-          <w:sz w:val="24"/>
-          <w:szCs w:val="20"/>
-          <w:lang w:val="en-US"/>
-        </w:rPr>
-        <w:t>his method simultaneously separates, identifies and quantifies the components of an unknown substance or mixture</w:t>
-      </w:r>
-      <w:r>
-        <w:rPr>
-          <w:rFonts w:ascii="Times New Roman" w:hAnsi="Times New Roman" w:cs="Times New Roman"/>
-          <w:sz w:val="24"/>
-          <w:szCs w:val="20"/>
-          <w:lang w:val="en-US"/>
-        </w:rPr>
-        <w:t>.</w:t>
-      </w:r>
-    </w:p>
-    <w:p>
-      <w:pPr>
-        <w:spacing w:after="0" w:line="240" w:lineRule="auto"/>
-        <w:ind w:firstLine="284"/>
-        <w:jc w:val="left"/>
-        <w:rPr>
-          <w:rFonts w:ascii="Times New Roman" w:hAnsi="Times New Roman" w:cs="Times New Roman"/>
-          <w:sz w:val="24"/>
-          <w:szCs w:val="20"/>
-          <w:lang w:val="en-US"/>
-        </w:rPr>
-      </w:pPr>
-      <w:r>
-        <w:rPr>
-          <w:rFonts w:ascii="Times New Roman" w:hAnsi="Times New Roman" w:cs="Times New Roman"/>
-          <w:sz w:val="24"/>
-          <w:szCs w:val="20"/>
-          <w:lang w:val="en-US"/>
-        </w:rPr>
-        <w:t>G</w:t>
-      </w:r>
-      <w:r>
-        <w:rPr>
-          <w:rFonts w:ascii="Times New Roman" w:hAnsi="Times New Roman" w:cs="Times New Roman"/>
-          <w:sz w:val="24"/>
-          <w:szCs w:val="20"/>
-          <w:lang w:val="en-US"/>
-        </w:rPr>
-        <w:t>as chromatography-mass spectrometry consists of two connected instruments</w:t>
-      </w:r>
-      <w:r>
-        <w:rPr>
-          <w:rFonts w:ascii="Times New Roman" w:hAnsi="Times New Roman" w:cs="Times New Roman"/>
-          <w:sz w:val="24"/>
-          <w:szCs w:val="20"/>
-          <w:lang w:val="en-US"/>
-        </w:rPr>
-        <w:t>.</w:t>
-      </w:r>
-    </w:p>
-    <w:p>
-      <w:pPr>
-        <w:spacing w:after="0" w:line="240" w:lineRule="auto"/>
-        <w:ind w:firstLine="284"/>
-        <w:jc w:val="left"/>
-        <w:rPr>
-          <w:rFonts w:ascii="Times New Roman" w:hAnsi="Times New Roman" w:cs="Times New Roman"/>
-          <w:sz w:val="24"/>
-          <w:szCs w:val="20"/>
-          <w:lang w:val="en-US"/>
-        </w:rPr>
-      </w:pPr>
-      <w:r>
-        <w:rPr>
-          <w:rFonts w:ascii="Times New Roman" w:hAnsi="Times New Roman" w:cs="Times New Roman"/>
-          <w:sz w:val="24"/>
-          <w:szCs w:val="20"/>
-          <w:lang w:val="en-US"/>
-        </w:rPr>
-        <w:t>The gas chromatograph is a hot oven at a temperature of (150-350 °C).</w:t>
-      </w:r>
-    </w:p>
-    <w:p>
-      <w:pPr>
-        <w:spacing w:after="0" w:line="240" w:lineRule="auto"/>
-        <w:ind w:firstLine="284"/>
-        <w:jc w:val="left"/>
-        <w:rPr>
-          <w:rFonts w:ascii="Times New Roman" w:hAnsi="Times New Roman" w:cs="Times New Roman"/>
-          <w:sz w:val="24"/>
-          <w:szCs w:val="20"/>
-          <w:lang w:val="en-US"/>
-        </w:rPr>
-      </w:pPr>
-      <w:r>
-        <w:rPr>
-          <w:rFonts w:ascii="Times New Roman" w:hAnsi="Times New Roman" w:cs="Times New Roman"/>
-          <w:sz w:val="24"/>
-          <w:szCs w:val="20"/>
-          <w:lang w:val="en-US"/>
-        </w:rPr>
-        <w:t>It contains a bent or coiled, specially packed or coated glass column one or a few meters long.</w:t>
-      </w:r>
-    </w:p>
-    <w:p>
-      <w:pPr>
-        <w:spacing w:after="0" w:line="240" w:lineRule="auto"/>
-        <w:ind w:firstLine="284"/>
-        <w:jc w:val="left"/>
-        <w:rPr>
-          <w:rFonts w:ascii="Times New Roman" w:hAnsi="Times New Roman" w:cs="Times New Roman"/>
-          <w:sz w:val="24"/>
-          <w:szCs w:val="20"/>
-          <w:lang w:val="en-US"/>
-        </w:rPr>
-      </w:pPr>
-      <w:r>
-        <w:rPr>
-          <w:rFonts w:ascii="Times New Roman" w:hAnsi="Times New Roman" w:cs="Times New Roman"/>
-          <w:sz w:val="24"/>
-          <w:szCs w:val="20"/>
-          <w:lang w:val="en-US"/>
-        </w:rPr>
-        <w:t>A</w:t>
-      </w:r>
-      <w:r>
-        <w:rPr>
-          <w:rFonts w:ascii="Times New Roman" w:hAnsi="Times New Roman" w:cs="Times New Roman"/>
-          <w:sz w:val="24"/>
-          <w:szCs w:val="20"/>
-          <w:lang w:val="en-US"/>
-        </w:rPr>
-        <w:t xml:space="preserve"> little unknown substance is dissolved in an organic solution of chloroform and methanol. </w:t>
-      </w:r>
-    </w:p>
-    <w:p>
-      <w:pPr>
-        <w:spacing w:after="0" w:line="240" w:lineRule="auto"/>
-        <w:ind w:firstLine="284"/>
-        <w:jc w:val="left"/>
-        <w:rPr>
-          <w:rFonts w:ascii="Times New Roman" w:hAnsi="Times New Roman" w:cs="Times New Roman"/>
-          <w:sz w:val="24"/>
-          <w:szCs w:val="20"/>
-          <w:lang w:val="en-US"/>
-        </w:rPr>
-      </w:pPr>
-      <w:r>
-        <w:rPr>
-          <w:rFonts w:ascii="Times New Roman" w:hAnsi="Times New Roman" w:cs="Times New Roman"/>
-          <w:sz w:val="24"/>
-          <w:szCs w:val="20"/>
+          <w:sz w:val="18"/>
+          <w:szCs w:val="14"/>
+          <w:lang w:val="en-US"/>
+        </w:rPr>
+        <w:t>he inert gas flow</w:t>
+      </w:r>
+      <w:r>
+        <w:rPr>
+          <w:rFonts w:ascii="Times New Roman" w:hAnsi="Times New Roman" w:cs="Times New Roman"/>
+          <w:sz w:val="18"/>
+          <w:szCs w:val="14"/>
+          <w:lang w:val="en-US"/>
+        </w:rPr>
+        <w:t xml:space="preserve"> for example helium</w:t>
+      </w:r>
+      <w:r>
+        <w:rPr>
+          <w:rFonts w:ascii="Times New Roman" w:hAnsi="Times New Roman" w:cs="Times New Roman"/>
+          <w:sz w:val="18"/>
+          <w:szCs w:val="14"/>
+          <w:lang w:val="en-US"/>
+        </w:rPr>
+        <w:t xml:space="preserve"> moves the substances to the end of the column</w:t>
+      </w:r>
+    </w:p>
+    <w:p>
+      <w:pPr>
+        <w:spacing w:after="0" w:line="240" w:lineRule="auto"/>
+        <w:ind w:firstLine="284"/>
+        <w:jc w:val="left"/>
+        <w:rPr>
+          <w:rFonts w:ascii="Times New Roman" w:hAnsi="Times New Roman" w:cs="Times New Roman"/>
+          <w:sz w:val="18"/>
+          <w:szCs w:val="14"/>
+          <w:lang w:val="en-US"/>
+        </w:rPr>
+      </w:pPr>
+      <w:r>
+        <w:rPr>
+          <w:rFonts w:ascii="Times New Roman" w:hAnsi="Times New Roman" w:cs="Times New Roman"/>
+          <w:sz w:val="18"/>
+          <w:szCs w:val="14"/>
+          <w:lang w:val="en-US"/>
+        </w:rPr>
+        <w:t xml:space="preserve">There are special chemicals inside the column. </w:t>
+      </w:r>
+    </w:p>
+    <w:p>
+      <w:pPr>
+        <w:spacing w:after="0" w:line="240" w:lineRule="auto"/>
+        <w:ind w:firstLine="284"/>
+        <w:jc w:val="left"/>
+        <w:rPr>
+          <w:rFonts w:ascii="Times New Roman" w:hAnsi="Times New Roman" w:cs="Times New Roman"/>
+          <w:sz w:val="18"/>
+          <w:szCs w:val="14"/>
+          <w:lang w:val="en-US"/>
+        </w:rPr>
+      </w:pPr>
+      <w:r>
+        <w:rPr>
+          <w:rFonts w:ascii="Times New Roman" w:hAnsi="Times New Roman" w:cs="Times New Roman"/>
+          <w:sz w:val="18"/>
+          <w:szCs w:val="14"/>
           <w:lang w:val="en-US"/>
         </w:rPr>
         <w:t>T</w:t>
@@ -4410,39 +6183,30 @@
       <w:r>
         <w:rPr>
           <w:rFonts w:ascii="Times New Roman" w:hAnsi="Times New Roman" w:cs="Times New Roman"/>
-          <w:sz w:val="24"/>
-          <w:szCs w:val="20"/>
-          <w:lang w:val="en-US"/>
-        </w:rPr>
-        <w:t>hen they are quickly introduced into the column</w:t>
-      </w:r>
-      <w:r>
-        <w:rPr>
-          <w:rFonts w:ascii="Times New Roman" w:hAnsi="Times New Roman" w:cs="Times New Roman"/>
-          <w:sz w:val="24"/>
-          <w:szCs w:val="20"/>
-          <w:lang w:val="en-US"/>
-        </w:rPr>
-        <w:t>.</w:t>
-      </w:r>
-    </w:p>
-    <w:p>
-      <w:pPr>
-        <w:spacing w:after="0" w:line="240" w:lineRule="auto"/>
-        <w:ind w:firstLine="284"/>
-        <w:jc w:val="left"/>
-        <w:rPr>
-          <w:rFonts w:ascii="Times New Roman" w:hAnsi="Times New Roman" w:cs="Times New Roman"/>
-          <w:sz w:val="24"/>
-          <w:szCs w:val="20"/>
-          <w:lang w:val="en-US"/>
-        </w:rPr>
-      </w:pPr>
-      <w:r>
-        <w:rPr>
-          <w:rFonts w:ascii="Times New Roman" w:hAnsi="Times New Roman" w:cs="Times New Roman"/>
-          <w:sz w:val="24"/>
-          <w:szCs w:val="20"/>
+          <w:sz w:val="18"/>
+          <w:szCs w:val="14"/>
+          <w:lang w:val="en-US"/>
+        </w:rPr>
+        <w:t>hey react with substances in the vaporized mixture</w:t>
+      </w:r>
+    </w:p>
+    <w:p>
+      <w:pPr>
+        <w:spacing w:after="0" w:line="240" w:lineRule="auto"/>
+        <w:ind w:firstLine="284"/>
+        <w:jc w:val="left"/>
+        <w:rPr>
+          <w:rFonts w:ascii="Times New Roman" w:hAnsi="Times New Roman" w:cs="Times New Roman"/>
+          <w:sz w:val="18"/>
+          <w:szCs w:val="14"/>
+          <w:lang w:val="en-US"/>
+        </w:rPr>
+      </w:pPr>
+      <w:r>
+        <w:rPr>
+          <w:rFonts w:ascii="Times New Roman" w:hAnsi="Times New Roman" w:cs="Times New Roman"/>
+          <w:sz w:val="18"/>
+          <w:szCs w:val="14"/>
           <w:lang w:val="en-US"/>
         </w:rPr>
         <w:t>T</w:t>
@@ -4450,246 +6214,191 @@
       <w:r>
         <w:rPr>
           <w:rFonts w:ascii="Times New Roman" w:hAnsi="Times New Roman" w:cs="Times New Roman"/>
-          <w:sz w:val="24"/>
-          <w:szCs w:val="20"/>
-          <w:lang w:val="en-US"/>
-        </w:rPr>
-        <w:t>hese volatile substances evaporate and are displaced to the end of the column by a stream of intermediate gas usually helium</w:t>
-      </w:r>
-      <w:r>
-        <w:rPr>
-          <w:rFonts w:ascii="Times New Roman" w:hAnsi="Times New Roman" w:cs="Times New Roman"/>
-          <w:sz w:val="24"/>
-          <w:szCs w:val="20"/>
-          <w:lang w:val="en-US"/>
-        </w:rPr>
-        <w:t>.</w:t>
-      </w:r>
-    </w:p>
-    <w:p>
-      <w:pPr>
-        <w:spacing w:after="0" w:line="240" w:lineRule="auto"/>
-        <w:ind w:firstLine="284"/>
-        <w:jc w:val="left"/>
-        <w:rPr>
-          <w:rFonts w:ascii="Times New Roman" w:hAnsi="Times New Roman" w:cs="Times New Roman"/>
-          <w:sz w:val="24"/>
-          <w:szCs w:val="20"/>
-          <w:lang w:val="en-US"/>
-        </w:rPr>
-      </w:pPr>
-      <w:r>
-        <w:rPr>
-          <w:rFonts w:ascii="Times New Roman" w:hAnsi="Times New Roman" w:cs="Times New Roman"/>
-          <w:sz w:val="24"/>
-          <w:szCs w:val="20"/>
-          <w:lang w:val="en-US"/>
-        </w:rPr>
-        <w:t xml:space="preserve">There are special chemicals inside the column. </w:t>
-      </w:r>
-    </w:p>
-    <w:p>
-      <w:pPr>
-        <w:spacing w:after="0" w:line="240" w:lineRule="auto"/>
-        <w:ind w:firstLine="284"/>
-        <w:jc w:val="left"/>
-        <w:rPr>
-          <w:rFonts w:ascii="Times New Roman" w:hAnsi="Times New Roman" w:cs="Times New Roman"/>
-          <w:sz w:val="24"/>
-          <w:szCs w:val="20"/>
-          <w:lang w:val="en-US"/>
-        </w:rPr>
-      </w:pPr>
-      <w:r>
-        <w:rPr>
-          <w:rFonts w:ascii="Times New Roman" w:hAnsi="Times New Roman" w:cs="Times New Roman"/>
-          <w:sz w:val="24"/>
-          <w:szCs w:val="20"/>
-          <w:lang w:val="en-US"/>
-        </w:rPr>
-        <w:t xml:space="preserve">They come into contact with substances in the vaporized mixture with different force. </w:t>
-      </w:r>
-    </w:p>
-    <w:p>
-      <w:pPr>
-        <w:spacing w:after="0" w:line="240" w:lineRule="auto"/>
-        <w:ind w:firstLine="284"/>
-        <w:jc w:val="left"/>
-        <w:rPr>
-          <w:rFonts w:ascii="Times New Roman" w:hAnsi="Times New Roman" w:cs="Times New Roman"/>
-          <w:sz w:val="24"/>
-          <w:szCs w:val="20"/>
-          <w:lang w:val="en-US"/>
-        </w:rPr>
-      </w:pPr>
-      <w:r>
-        <w:rPr>
-          <w:rFonts w:ascii="Times New Roman" w:hAnsi="Times New Roman" w:cs="Times New Roman"/>
-          <w:sz w:val="24"/>
-          <w:szCs w:val="20"/>
-          <w:lang w:val="en-US"/>
-        </w:rPr>
-        <w:t>As a result, different substances appear at the end of the column in differing amounts of time, which is known as the "retention time"</w:t>
-      </w:r>
-      <w:r>
-        <w:rPr>
-          <w:rFonts w:ascii="Times New Roman" w:hAnsi="Times New Roman" w:cs="Times New Roman"/>
-          <w:sz w:val="24"/>
-          <w:szCs w:val="20"/>
-          <w:lang w:val="en-US"/>
-        </w:rPr>
-        <w:t>.</w:t>
-      </w:r>
-    </w:p>
-    <w:p>
-      <w:pPr>
-        <w:spacing w:after="0" w:line="240" w:lineRule="auto"/>
-        <w:ind w:firstLine="284"/>
-        <w:jc w:val="left"/>
-        <w:rPr>
-          <w:rFonts w:ascii="Times New Roman" w:hAnsi="Times New Roman" w:cs="Times New Roman"/>
-          <w:sz w:val="24"/>
-          <w:szCs w:val="20"/>
-          <w:lang w:val="en-US"/>
-        </w:rPr>
-      </w:pPr>
-      <w:r>
-        <w:rPr>
-          <w:rFonts w:ascii="Times New Roman" w:hAnsi="Times New Roman" w:cs="Times New Roman"/>
-          <w:sz w:val="24"/>
-          <w:szCs w:val="20"/>
-          <w:lang w:val="en-US"/>
-        </w:rPr>
-        <w:t xml:space="preserve">Then the retention time is compared with the standards. </w:t>
-      </w:r>
-    </w:p>
-    <w:p>
-      <w:pPr>
-        <w:spacing w:after="0" w:line="240" w:lineRule="auto"/>
-        <w:ind w:firstLine="284"/>
-        <w:jc w:val="left"/>
-        <w:rPr>
-          <w:rFonts w:ascii="Times New Roman" w:hAnsi="Times New Roman" w:cs="Times New Roman"/>
-          <w:sz w:val="24"/>
-          <w:szCs w:val="20"/>
-          <w:lang w:val="en-US"/>
-        </w:rPr>
-      </w:pPr>
-      <w:r>
-        <w:rPr>
-          <w:rFonts w:ascii="Times New Roman" w:hAnsi="Times New Roman" w:cs="Times New Roman"/>
-          <w:sz w:val="24"/>
-          <w:szCs w:val="20"/>
-          <w:lang w:val="en-US"/>
-        </w:rPr>
-        <w:t>This comparison provides presumptive identification of the presence of any compound in the unknown sample</w:t>
-      </w:r>
-      <w:r>
-        <w:rPr>
-          <w:rFonts w:ascii="Times New Roman" w:hAnsi="Times New Roman" w:cs="Times New Roman"/>
-          <w:sz w:val="24"/>
-          <w:szCs w:val="20"/>
-          <w:lang w:val="en-US"/>
-        </w:rPr>
-        <w:t>.</w:t>
-      </w:r>
-    </w:p>
-    <w:p>
-      <w:pPr>
-        <w:spacing w:after="0" w:line="240" w:lineRule="auto"/>
-        <w:ind w:firstLine="284"/>
-        <w:jc w:val="left"/>
-        <w:rPr>
-          <w:rFonts w:ascii="Times New Roman" w:hAnsi="Times New Roman" w:cs="Times New Roman"/>
-          <w:sz w:val="24"/>
-          <w:szCs w:val="20"/>
-          <w:lang w:val="en-US"/>
-        </w:rPr>
-      </w:pPr>
-      <w:r>
-        <w:rPr>
-          <w:rFonts w:ascii="Times New Roman" w:hAnsi="Times New Roman" w:cs="Times New Roman"/>
-          <w:sz w:val="24"/>
-          <w:szCs w:val="20"/>
-          <w:lang w:val="en-US"/>
-        </w:rPr>
-        <w:t>G</w:t>
-      </w:r>
-      <w:r>
-        <w:rPr>
-          <w:rFonts w:ascii="Times New Roman" w:hAnsi="Times New Roman" w:cs="Times New Roman"/>
-          <w:sz w:val="24"/>
-          <w:szCs w:val="20"/>
-          <w:lang w:val="en-US"/>
-        </w:rPr>
-        <w:t>as chromatograph</w:t>
-      </w:r>
-      <w:r>
-        <w:rPr>
-          <w:rFonts w:ascii="Times New Roman" w:hAnsi="Times New Roman" w:cs="Times New Roman"/>
-          <w:sz w:val="24"/>
-          <w:szCs w:val="20"/>
-          <w:lang w:val="en-US"/>
-        </w:rPr>
-        <w:t xml:space="preserve"> is used for separation and quantification, not for identification.</w:t>
-      </w:r>
-    </w:p>
-    <w:p>
-      <w:pPr>
-        <w:spacing w:after="0" w:line="240" w:lineRule="auto"/>
-        <w:ind w:firstLine="284"/>
-        <w:jc w:val="left"/>
-        <w:rPr>
-          <w:rFonts w:ascii="Times New Roman" w:hAnsi="Times New Roman" w:cs="Times New Roman"/>
-          <w:sz w:val="24"/>
-          <w:szCs w:val="20"/>
-          <w:lang w:val="en-US"/>
-        </w:rPr>
-      </w:pPr>
-      <w:r>
-        <w:rPr>
-          <w:rFonts w:ascii="Times New Roman" w:hAnsi="Times New Roman" w:cs="Times New Roman"/>
-          <w:sz w:val="24"/>
-          <w:szCs w:val="20"/>
-          <w:lang w:val="en-US"/>
-        </w:rPr>
-        <w:t xml:space="preserve">Forensic chemists work in a sterile laboratory to </w:t>
-      </w:r>
-      <w:r>
-        <w:rPr>
-          <w:rFonts w:ascii="Times New Roman" w:hAnsi="Times New Roman" w:cs="Times New Roman"/>
-          <w:sz w:val="24"/>
-          <w:szCs w:val="20"/>
-          <w:lang w:val="en-US"/>
-        </w:rPr>
-        <w:t>reduce</w:t>
-      </w:r>
-      <w:r>
-        <w:rPr>
-          <w:rFonts w:ascii="Times New Roman" w:hAnsi="Times New Roman" w:cs="Times New Roman"/>
-          <w:sz w:val="24"/>
-          <w:szCs w:val="20"/>
-          <w:lang w:val="en-US"/>
-        </w:rPr>
-        <w:t xml:space="preserve"> </w:t>
-      </w:r>
-      <w:r>
-        <w:rPr>
-          <w:rFonts w:ascii="Times New Roman" w:hAnsi="Times New Roman" w:cs="Times New Roman"/>
-          <w:sz w:val="24"/>
-          <w:szCs w:val="20"/>
-          <w:lang w:val="en-US"/>
-        </w:rPr>
-        <w:t>the risk of contamination of the sample</w:t>
-      </w:r>
-      <w:r>
-        <w:rPr>
-          <w:rFonts w:ascii="Times New Roman" w:hAnsi="Times New Roman" w:cs="Times New Roman"/>
-          <w:sz w:val="24"/>
-          <w:szCs w:val="20"/>
-          <w:lang w:val="en-US"/>
-        </w:rPr>
-        <w:t>.</w:t>
+          <w:sz w:val="18"/>
+          <w:szCs w:val="14"/>
+          <w:lang w:val="en-US"/>
+        </w:rPr>
+        <w:t>hey come into contact with different forces</w:t>
+      </w:r>
+    </w:p>
+    <w:p>
+      <w:pPr>
+        <w:spacing w:after="0" w:line="240" w:lineRule="auto"/>
+        <w:ind w:firstLine="284"/>
+        <w:jc w:val="left"/>
+        <w:rPr>
+          <w:rFonts w:ascii="Times New Roman" w:hAnsi="Times New Roman" w:cs="Times New Roman"/>
+          <w:sz w:val="18"/>
+          <w:szCs w:val="14"/>
+          <w:lang w:val="en-US"/>
+        </w:rPr>
+      </w:pPr>
+      <w:r>
+        <w:rPr>
+          <w:rFonts w:ascii="Times New Roman" w:hAnsi="Times New Roman" w:cs="Times New Roman"/>
+          <w:sz w:val="18"/>
+          <w:szCs w:val="14"/>
+          <w:lang w:val="en-US"/>
+        </w:rPr>
+        <w:t>As a result, different substances appear at the end of the column in different time</w:t>
+      </w:r>
+    </w:p>
+    <w:p>
+      <w:pPr>
+        <w:spacing w:after="0" w:line="240" w:lineRule="auto"/>
+        <w:ind w:firstLine="284"/>
+        <w:jc w:val="left"/>
+        <w:rPr>
+          <w:rFonts w:ascii="Times New Roman" w:hAnsi="Times New Roman" w:cs="Times New Roman"/>
+          <w:sz w:val="18"/>
+          <w:szCs w:val="14"/>
+        </w:rPr>
+      </w:pPr>
+      <w:r>
+        <w:rPr>
+          <w:rFonts w:ascii="Times New Roman" w:hAnsi="Times New Roman" w:cs="Times New Roman"/>
+          <w:sz w:val="18"/>
+          <w:szCs w:val="14"/>
+          <w:lang w:val="en-US"/>
+        </w:rPr>
+        <w:t>T</w:t>
+      </w:r>
+      <w:r>
+        <w:rPr>
+          <w:rFonts w:ascii="Times New Roman" w:hAnsi="Times New Roman" w:cs="Times New Roman"/>
+          <w:sz w:val="18"/>
+          <w:szCs w:val="14"/>
+          <w:lang w:val="en-US"/>
+        </w:rPr>
+        <w:t>his is called retention time</w:t>
+      </w:r>
+    </w:p>
+    <w:p>
+      <w:pPr>
+        <w:spacing w:after="0" w:line="240" w:lineRule="auto"/>
+        <w:ind w:firstLine="284"/>
+        <w:jc w:val="left"/>
+        <w:rPr>
+          <w:rFonts w:ascii="Times New Roman" w:hAnsi="Times New Roman" w:cs="Times New Roman"/>
+          <w:sz w:val="18"/>
+          <w:szCs w:val="14"/>
+          <w:lang w:val="en-US"/>
+        </w:rPr>
+      </w:pPr>
+      <w:r>
+        <w:rPr>
+          <w:rFonts w:ascii="Times New Roman" w:hAnsi="Times New Roman" w:cs="Times New Roman"/>
+          <w:sz w:val="18"/>
+          <w:szCs w:val="14"/>
+          <w:lang w:val="en-US"/>
+        </w:rPr>
+        <w:t xml:space="preserve">Then the retention time is compared with the standard. </w:t>
+      </w:r>
+    </w:p>
+    <w:p>
+      <w:pPr>
+        <w:spacing w:after="0" w:line="240" w:lineRule="auto"/>
+        <w:ind w:firstLine="284"/>
+        <w:jc w:val="left"/>
+        <w:rPr>
+          <w:rFonts w:ascii="Times New Roman" w:hAnsi="Times New Roman" w:cs="Times New Roman"/>
+          <w:sz w:val="18"/>
+          <w:szCs w:val="14"/>
+          <w:lang w:val="en-US"/>
+        </w:rPr>
+      </w:pPr>
+      <w:r>
+        <w:rPr>
+          <w:rFonts w:ascii="Times New Roman" w:hAnsi="Times New Roman" w:cs="Times New Roman"/>
+          <w:sz w:val="18"/>
+          <w:szCs w:val="14"/>
+          <w:lang w:val="en-US"/>
+        </w:rPr>
+        <w:t>T</w:t>
+      </w:r>
+      <w:r>
+        <w:rPr>
+          <w:rFonts w:ascii="Times New Roman" w:hAnsi="Times New Roman" w:cs="Times New Roman"/>
+          <w:sz w:val="18"/>
+          <w:szCs w:val="14"/>
+          <w:lang w:val="en-US"/>
+        </w:rPr>
+        <w:t>his gives a presumptive identification of the presence of any component in an unknown substance</w:t>
+      </w:r>
+    </w:p>
+    <w:p>
+      <w:pPr>
+        <w:spacing w:after="0" w:line="240" w:lineRule="auto"/>
+        <w:ind w:firstLine="284"/>
+        <w:jc w:val="left"/>
+        <w:rPr>
+          <w:rFonts w:ascii="Times New Roman" w:hAnsi="Times New Roman" w:cs="Times New Roman"/>
+          <w:sz w:val="18"/>
+          <w:szCs w:val="14"/>
+          <w:lang w:val="en-US"/>
+        </w:rPr>
+      </w:pPr>
+      <w:r>
+        <w:rPr>
+          <w:rFonts w:ascii="Times New Roman" w:hAnsi="Times New Roman" w:cs="Times New Roman"/>
+          <w:sz w:val="18"/>
+          <w:szCs w:val="14"/>
+          <w:lang w:val="en-US"/>
+        </w:rPr>
+        <w:t>Gas chromatograph is used for separation and quantification, not for identification.</w:t>
+      </w:r>
+    </w:p>
+    <w:p>
+      <w:pPr>
+        <w:spacing w:after="0" w:line="240" w:lineRule="auto"/>
+        <w:ind w:firstLine="284"/>
+        <w:jc w:val="left"/>
+        <w:rPr>
+          <w:rFonts w:ascii="Times New Roman" w:hAnsi="Times New Roman" w:cs="Times New Roman"/>
+          <w:sz w:val="18"/>
+          <w:szCs w:val="14"/>
+          <w:lang w:val="en-US"/>
+        </w:rPr>
+      </w:pPr>
+      <w:r>
+        <w:rPr>
+          <w:rFonts w:ascii="Times New Roman" w:hAnsi="Times New Roman" w:cs="Times New Roman"/>
+          <w:sz w:val="18"/>
+          <w:szCs w:val="14"/>
+          <w:lang w:val="en-US"/>
+        </w:rPr>
+        <w:t>Forensic chemists work in a sterile laboratory</w:t>
+      </w:r>
+      <w:r>
+        <w:rPr>
+          <w:rFonts w:ascii="Times New Roman" w:hAnsi="Times New Roman" w:cs="Times New Roman"/>
+          <w:sz w:val="18"/>
+          <w:szCs w:val="14"/>
+          <w:lang w:val="en-US"/>
+        </w:rPr>
+        <w:t xml:space="preserve">. </w:t>
+      </w:r>
+    </w:p>
+    <w:p>
+      <w:pPr>
+        <w:spacing w:after="0" w:line="240" w:lineRule="auto"/>
+        <w:ind w:firstLine="284"/>
+        <w:jc w:val="left"/>
+        <w:rPr>
+          <w:rFonts w:ascii="Times New Roman" w:hAnsi="Times New Roman" w:cs="Times New Roman"/>
+          <w:sz w:val="18"/>
+          <w:szCs w:val="14"/>
+          <w:lang w:val="en-US"/>
+        </w:rPr>
+      </w:pPr>
+      <w:r>
+        <w:rPr>
+          <w:rFonts w:ascii="Times New Roman" w:hAnsi="Times New Roman" w:cs="Times New Roman"/>
+          <w:sz w:val="18"/>
+          <w:szCs w:val="14"/>
+          <w:lang w:val="en-US"/>
+        </w:rPr>
+        <w:t>This minimizes the risk of pollution of the sample.</w:t>
       </w:r>
     </w:p>
     <w:p>
@@ -4737,13 +6446,398 @@
           <w:lang w:val="en-US"/>
         </w:rPr>
       </w:pPr>
-      <w:r>
-        <w:rPr>
-          <w:rFonts w:ascii="Times New Roman" w:hAnsi="Times New Roman" w:cs="Times New Roman"/>
-          <w:sz w:val="24"/>
-          <w:szCs w:val="20"/>
-          <w:lang w:val="en-US"/>
-        </w:rPr>
+    </w:p>
+    <w:p>
+      <w:pPr>
+        <w:spacing w:after="0" w:line="240" w:lineRule="auto"/>
+        <w:jc w:val="left"/>
+        <w:rPr>
+          <w:rFonts w:ascii="Times New Roman" w:hAnsi="Times New Roman" w:cs="Times New Roman"/>
+          <w:sz w:val="24"/>
+          <w:szCs w:val="20"/>
+          <w:lang w:val="en-US"/>
+        </w:rPr>
+      </w:pPr>
+    </w:p>
+    <w:p>
+      <w:pPr>
+        <w:spacing w:after="0" w:line="240" w:lineRule="auto"/>
+        <w:jc w:val="left"/>
+        <w:rPr>
+          <w:rFonts w:ascii="Times New Roman" w:hAnsi="Times New Roman" w:cs="Times New Roman"/>
+          <w:sz w:val="24"/>
+          <w:szCs w:val="20"/>
+          <w:lang w:val="en-US"/>
+        </w:rPr>
+      </w:pPr>
+    </w:p>
+    <w:p>
+      <w:pPr>
+        <w:spacing w:after="0" w:line="240" w:lineRule="auto"/>
+        <w:jc w:val="left"/>
+        <w:rPr>
+          <w:rFonts w:ascii="Times New Roman" w:hAnsi="Times New Roman" w:cs="Times New Roman"/>
+          <w:sz w:val="24"/>
+          <w:szCs w:val="20"/>
+          <w:lang w:val="en-US"/>
+        </w:rPr>
+      </w:pPr>
+    </w:p>
+    <w:p>
+      <w:pPr>
+        <w:spacing w:after="0" w:line="240" w:lineRule="auto"/>
+        <w:jc w:val="left"/>
+        <w:rPr>
+          <w:rFonts w:ascii="Times New Roman" w:hAnsi="Times New Roman" w:cs="Times New Roman"/>
+          <w:sz w:val="24"/>
+          <w:szCs w:val="20"/>
+          <w:lang w:val="en-US"/>
+        </w:rPr>
+      </w:pPr>
+    </w:p>
+    <w:p>
+      <w:pPr>
+        <w:spacing w:after="0" w:line="240" w:lineRule="auto"/>
+        <w:jc w:val="left"/>
+        <w:rPr>
+          <w:rFonts w:ascii="Times New Roman" w:hAnsi="Times New Roman" w:cs="Times New Roman"/>
+          <w:sz w:val="24"/>
+          <w:szCs w:val="20"/>
+          <w:lang w:val="en-US"/>
+        </w:rPr>
+      </w:pPr>
+    </w:p>
+    <w:p>
+      <w:pPr>
+        <w:spacing w:after="0" w:line="240" w:lineRule="auto"/>
+        <w:jc w:val="left"/>
+        <w:rPr>
+          <w:rFonts w:ascii="Times New Roman" w:hAnsi="Times New Roman" w:cs="Times New Roman"/>
+          <w:sz w:val="24"/>
+          <w:szCs w:val="20"/>
+          <w:lang w:val="en-US"/>
+        </w:rPr>
+      </w:pPr>
+    </w:p>
+    <w:p>
+      <w:pPr>
+        <w:spacing w:after="0" w:line="240" w:lineRule="auto"/>
+        <w:jc w:val="left"/>
+        <w:rPr>
+          <w:rFonts w:ascii="Times New Roman" w:hAnsi="Times New Roman" w:cs="Times New Roman"/>
+          <w:sz w:val="24"/>
+          <w:szCs w:val="20"/>
+          <w:lang w:val="en-US"/>
+        </w:rPr>
+      </w:pPr>
+    </w:p>
+    <w:p>
+      <w:pPr>
+        <w:spacing w:after="0" w:line="240" w:lineRule="auto"/>
+        <w:jc w:val="left"/>
+        <w:rPr>
+          <w:rFonts w:ascii="Times New Roman" w:hAnsi="Times New Roman" w:cs="Times New Roman"/>
+          <w:sz w:val="24"/>
+          <w:szCs w:val="20"/>
+          <w:lang w:val="en-US"/>
+        </w:rPr>
+      </w:pPr>
+    </w:p>
+    <w:p>
+      <w:pPr>
+        <w:spacing w:after="0" w:line="240" w:lineRule="auto"/>
+        <w:jc w:val="left"/>
+        <w:rPr>
+          <w:rFonts w:ascii="Times New Roman" w:hAnsi="Times New Roman" w:cs="Times New Roman"/>
+          <w:sz w:val="24"/>
+          <w:szCs w:val="20"/>
+          <w:lang w:val="en-US"/>
+        </w:rPr>
+      </w:pPr>
+    </w:p>
+    <w:p>
+      <w:pPr>
+        <w:spacing w:after="0" w:line="240" w:lineRule="auto"/>
+        <w:jc w:val="left"/>
+        <w:rPr>
+          <w:rFonts w:ascii="Times New Roman" w:hAnsi="Times New Roman" w:cs="Times New Roman"/>
+          <w:sz w:val="24"/>
+          <w:szCs w:val="20"/>
+          <w:lang w:val="en-US"/>
+        </w:rPr>
+      </w:pPr>
+    </w:p>
+    <w:p>
+      <w:pPr>
+        <w:spacing w:after="0" w:line="240" w:lineRule="auto"/>
+        <w:jc w:val="left"/>
+        <w:rPr>
+          <w:rFonts w:ascii="Times New Roman" w:hAnsi="Times New Roman" w:cs="Times New Roman"/>
+          <w:sz w:val="24"/>
+          <w:szCs w:val="20"/>
+          <w:lang w:val="en-US"/>
+        </w:rPr>
+      </w:pPr>
+    </w:p>
+    <w:p>
+      <w:pPr>
+        <w:spacing w:after="0" w:line="240" w:lineRule="auto"/>
+        <w:jc w:val="left"/>
+        <w:rPr>
+          <w:rFonts w:ascii="Times New Roman" w:hAnsi="Times New Roman" w:cs="Times New Roman"/>
+          <w:sz w:val="24"/>
+          <w:szCs w:val="20"/>
+          <w:lang w:val="en-US"/>
+        </w:rPr>
+      </w:pPr>
+    </w:p>
+    <w:p>
+      <w:pPr>
+        <w:spacing w:after="0" w:line="240" w:lineRule="auto"/>
+        <w:jc w:val="left"/>
+        <w:rPr>
+          <w:rFonts w:ascii="Times New Roman" w:hAnsi="Times New Roman" w:cs="Times New Roman"/>
+          <w:sz w:val="24"/>
+          <w:szCs w:val="20"/>
+          <w:lang w:val="en-US"/>
+        </w:rPr>
+      </w:pPr>
+    </w:p>
+    <w:p>
+      <w:pPr>
+        <w:spacing w:after="0" w:line="240" w:lineRule="auto"/>
+        <w:jc w:val="left"/>
+        <w:rPr>
+          <w:rFonts w:ascii="Times New Roman" w:hAnsi="Times New Roman" w:cs="Times New Roman"/>
+          <w:sz w:val="24"/>
+          <w:szCs w:val="20"/>
+          <w:lang w:val="en-US"/>
+        </w:rPr>
+      </w:pPr>
+    </w:p>
+    <w:p>
+      <w:pPr>
+        <w:spacing w:after="0" w:line="240" w:lineRule="auto"/>
+        <w:jc w:val="left"/>
+        <w:rPr>
+          <w:rFonts w:ascii="Times New Roman" w:hAnsi="Times New Roman" w:cs="Times New Roman"/>
+          <w:sz w:val="24"/>
+          <w:szCs w:val="20"/>
+          <w:lang w:val="en-US"/>
+        </w:rPr>
+      </w:pPr>
+    </w:p>
+    <w:p>
+      <w:pPr>
+        <w:spacing w:after="0" w:line="240" w:lineRule="auto"/>
+        <w:jc w:val="left"/>
+        <w:rPr>
+          <w:rFonts w:ascii="Times New Roman" w:hAnsi="Times New Roman" w:cs="Times New Roman"/>
+          <w:sz w:val="24"/>
+          <w:szCs w:val="20"/>
+          <w:lang w:val="en-US"/>
+        </w:rPr>
+      </w:pPr>
+    </w:p>
+    <w:p>
+      <w:pPr>
+        <w:spacing w:after="0" w:line="240" w:lineRule="auto"/>
+        <w:jc w:val="left"/>
+        <w:rPr>
+          <w:rFonts w:ascii="Times New Roman" w:hAnsi="Times New Roman" w:cs="Times New Roman"/>
+          <w:sz w:val="24"/>
+          <w:szCs w:val="20"/>
+          <w:lang w:val="en-US"/>
+        </w:rPr>
+      </w:pPr>
+    </w:p>
+    <w:p>
+      <w:pPr>
+        <w:spacing w:after="0" w:line="240" w:lineRule="auto"/>
+        <w:jc w:val="left"/>
+        <w:rPr>
+          <w:rFonts w:ascii="Times New Roman" w:hAnsi="Times New Roman" w:cs="Times New Roman"/>
+          <w:sz w:val="24"/>
+          <w:szCs w:val="20"/>
+          <w:lang w:val="en-US"/>
+        </w:rPr>
+      </w:pPr>
+    </w:p>
+    <w:p>
+      <w:pPr>
+        <w:spacing w:after="0" w:line="240" w:lineRule="auto"/>
+        <w:jc w:val="left"/>
+        <w:rPr>
+          <w:rFonts w:ascii="Times New Roman" w:hAnsi="Times New Roman" w:cs="Times New Roman"/>
+          <w:sz w:val="24"/>
+          <w:szCs w:val="20"/>
+          <w:lang w:val="en-US"/>
+        </w:rPr>
+      </w:pPr>
+    </w:p>
+    <w:p>
+      <w:pPr>
+        <w:spacing w:after="0" w:line="240" w:lineRule="auto"/>
+        <w:jc w:val="left"/>
+        <w:rPr>
+          <w:rFonts w:ascii="Times New Roman" w:hAnsi="Times New Roman" w:cs="Times New Roman"/>
+          <w:sz w:val="24"/>
+          <w:szCs w:val="20"/>
+          <w:lang w:val="en-US"/>
+        </w:rPr>
+      </w:pPr>
+    </w:p>
+    <w:p>
+      <w:pPr>
+        <w:spacing w:after="0" w:line="240" w:lineRule="auto"/>
+        <w:jc w:val="left"/>
+        <w:rPr>
+          <w:rFonts w:ascii="Times New Roman" w:hAnsi="Times New Roman" w:cs="Times New Roman"/>
+          <w:sz w:val="24"/>
+          <w:szCs w:val="20"/>
+          <w:lang w:val="en-US"/>
+        </w:rPr>
+      </w:pPr>
+    </w:p>
+    <w:p>
+      <w:pPr>
+        <w:spacing w:after="0" w:line="240" w:lineRule="auto"/>
+        <w:jc w:val="left"/>
+        <w:rPr>
+          <w:rFonts w:ascii="Times New Roman" w:hAnsi="Times New Roman" w:cs="Times New Roman"/>
+          <w:sz w:val="24"/>
+          <w:szCs w:val="20"/>
+          <w:lang w:val="en-US"/>
+        </w:rPr>
+      </w:pPr>
+    </w:p>
+    <w:p>
+      <w:pPr>
+        <w:spacing w:after="0" w:line="240" w:lineRule="auto"/>
+        <w:jc w:val="left"/>
+        <w:rPr>
+          <w:rFonts w:ascii="Times New Roman" w:hAnsi="Times New Roman" w:cs="Times New Roman"/>
+          <w:sz w:val="24"/>
+          <w:szCs w:val="20"/>
+          <w:lang w:val="en-US"/>
+        </w:rPr>
+      </w:pPr>
+    </w:p>
+    <w:p>
+      <w:pPr>
+        <w:spacing w:after="0" w:line="240" w:lineRule="auto"/>
+        <w:jc w:val="left"/>
+        <w:rPr>
+          <w:rFonts w:ascii="Times New Roman" w:hAnsi="Times New Roman" w:cs="Times New Roman"/>
+          <w:sz w:val="24"/>
+          <w:szCs w:val="20"/>
+          <w:lang w:val="en-US"/>
+        </w:rPr>
+      </w:pPr>
+    </w:p>
+    <w:p>
+      <w:pPr>
+        <w:spacing w:after="0" w:line="240" w:lineRule="auto"/>
+        <w:jc w:val="left"/>
+        <w:rPr>
+          <w:rFonts w:ascii="Times New Roman" w:hAnsi="Times New Roman" w:cs="Times New Roman"/>
+          <w:sz w:val="24"/>
+          <w:szCs w:val="20"/>
+          <w:lang w:val="en-US"/>
+        </w:rPr>
+      </w:pPr>
+    </w:p>
+    <w:p>
+      <w:pPr>
+        <w:spacing w:after="0" w:line="240" w:lineRule="auto"/>
+        <w:jc w:val="left"/>
+        <w:rPr>
+          <w:rFonts w:ascii="Times New Roman" w:hAnsi="Times New Roman" w:cs="Times New Roman"/>
+          <w:sz w:val="24"/>
+          <w:szCs w:val="20"/>
+          <w:lang w:val="en-US"/>
+        </w:rPr>
+      </w:pPr>
+    </w:p>
+    <w:p>
+      <w:pPr>
+        <w:spacing w:after="0" w:line="240" w:lineRule="auto"/>
+        <w:jc w:val="left"/>
+        <w:rPr>
+          <w:rFonts w:ascii="Times New Roman" w:hAnsi="Times New Roman" w:cs="Times New Roman"/>
+          <w:sz w:val="24"/>
+          <w:szCs w:val="20"/>
+          <w:lang w:val="en-US"/>
+        </w:rPr>
+      </w:pPr>
+    </w:p>
+    <w:p>
+      <w:pPr>
+        <w:spacing w:after="0" w:line="240" w:lineRule="auto"/>
+        <w:jc w:val="left"/>
+        <w:rPr>
+          <w:rFonts w:ascii="Times New Roman" w:hAnsi="Times New Roman" w:cs="Times New Roman"/>
+          <w:sz w:val="24"/>
+          <w:szCs w:val="20"/>
+          <w:lang w:val="en-US"/>
+        </w:rPr>
+      </w:pPr>
+    </w:p>
+    <w:p>
+      <w:pPr>
+        <w:spacing w:after="0" w:line="240" w:lineRule="auto"/>
+        <w:jc w:val="left"/>
+        <w:rPr>
+          <w:rFonts w:ascii="Times New Roman" w:hAnsi="Times New Roman" w:cs="Times New Roman"/>
+          <w:sz w:val="24"/>
+          <w:szCs w:val="20"/>
+          <w:lang w:val="en-US"/>
+        </w:rPr>
+      </w:pPr>
+    </w:p>
+    <w:p>
+      <w:pPr>
+        <w:spacing w:after="0" w:line="240" w:lineRule="auto"/>
+        <w:jc w:val="left"/>
+        <w:rPr>
+          <w:rFonts w:ascii="Times New Roman" w:hAnsi="Times New Roman" w:cs="Times New Roman"/>
+          <w:sz w:val="24"/>
+          <w:szCs w:val="20"/>
+          <w:lang w:val="en-US"/>
+        </w:rPr>
+      </w:pPr>
+    </w:p>
+    <w:p>
+      <w:pPr>
+        <w:spacing w:after="0" w:line="240" w:lineRule="auto"/>
+        <w:jc w:val="left"/>
+        <w:rPr>
+          <w:rFonts w:ascii="Times New Roman" w:hAnsi="Times New Roman" w:cs="Times New Roman"/>
+          <w:sz w:val="24"/>
+          <w:szCs w:val="20"/>
+          <w:lang w:val="en-US"/>
+        </w:rPr>
+      </w:pPr>
+    </w:p>
+    <w:p>
+      <w:pPr>
+        <w:spacing w:after="0" w:line="240" w:lineRule="auto"/>
+        <w:jc w:val="left"/>
+        <w:rPr>
+          <w:rFonts w:ascii="Times New Roman" w:hAnsi="Times New Roman" w:cs="Times New Roman"/>
+          <w:sz w:val="24"/>
+          <w:szCs w:val="20"/>
+          <w:lang w:val="en-US"/>
+        </w:rPr>
+      </w:pPr>
+      <w:r>
+        <w:rPr>
+          <w:rFonts w:ascii="Times New Roman" w:hAnsi="Times New Roman" w:cs="Times New Roman"/>
+          <w:sz w:val="24"/>
+          <w:szCs w:val="20"/>
+          <w:lang w:val="en-US"/>
+        </w:rPr>
+        <w:lastRenderedPageBreak/>
         <w:t>Personal Finance</w:t>
       </w:r>
     </w:p>

</xml_diff>